<commit_message>
Xác nhận PJ charter
</commit_message>
<xml_diff>
--- a/DELIVERABLES/PROJECT-CHARTER.docx
+++ b/DELIVERABLES/PROJECT-CHARTER.docx
@@ -1,6 +1,6 @@
 
 <file path=word/document.xml><?xml version="1.0" encoding="utf-8"?>
-<w:document xmlns:wpc="http://schemas.microsoft.com/office/word/2010/wordprocessingCanvas" xmlns:cx="http://schemas.microsoft.com/office/drawing/2014/chartex" xmlns:cx1="http://schemas.microsoft.com/office/drawing/2015/9/8/chartex" xmlns:cx2="http://schemas.microsoft.com/office/drawing/2015/10/21/chartex" xmlns:cx3="http://schemas.microsoft.com/office/drawing/2016/5/9/chartex" xmlns:cx4="http://schemas.microsoft.com/office/drawing/2016/5/10/chartex" xmlns:cx5="http://schemas.microsoft.com/office/drawing/2016/5/11/chartex" xmlns:cx6="http://schemas.microsoft.com/office/drawing/2016/5/12/chartex" xmlns:cx7="http://schemas.microsoft.com/office/drawing/2016/5/13/chartex" xmlns:cx8="http://schemas.microsoft.com/office/drawing/2016/5/14/chartex" xmlns:mc="http://schemas.openxmlformats.org/markup-compatibility/2006" xmlns:aink="http://schemas.microsoft.com/office/drawing/2016/ink" xmlns:am3d="http://schemas.microsoft.com/office/drawing/2017/model3d" xmlns:o="urn:schemas-microsoft-com:office:office" xmlns:r="http://schemas.openxmlformats.org/officeDocument/2006/relationships" xmlns:m="http://schemas.openxmlformats.org/officeDocument/2006/math" xmlns:v="urn:schemas-microsoft-com:vml" xmlns:wp14="http://schemas.microsoft.com/office/word/2010/wordprocessingDrawing" xmlns:wp="http://schemas.openxmlformats.org/drawingml/2006/wordprocessingDrawing" xmlns:w10="urn:schemas-microsoft-com:office:word" xmlns:w="http://schemas.openxmlformats.org/wordprocessingml/2006/main" xmlns:w14="http://schemas.microsoft.com/office/word/2010/wordml" xmlns:w15="http://schemas.microsoft.com/office/word/2012/wordml" xmlns:w16cid="http://schemas.microsoft.com/office/word/2016/wordml/cid" xmlns:w16se="http://schemas.microsoft.com/office/word/2015/wordml/symex" xmlns:wpg="http://schemas.microsoft.com/office/word/2010/wordprocessingGroup" xmlns:wpi="http://schemas.microsoft.com/office/word/2010/wordprocessingInk" xmlns:wne="http://schemas.microsoft.com/office/word/2006/wordml" xmlns:wps="http://schemas.microsoft.com/office/word/2010/wordprocessingShape" mc:Ignorable="w14 w15 w16se w16cid wp14">
+<w:document xmlns:wpc="http://schemas.microsoft.com/office/word/2010/wordprocessingCanvas" xmlns:mc="http://schemas.openxmlformats.org/markup-compatibility/2006" xmlns:o="urn:schemas-microsoft-com:office:office" xmlns:r="http://schemas.openxmlformats.org/officeDocument/2006/relationships" xmlns:m="http://schemas.openxmlformats.org/officeDocument/2006/math" xmlns:v="urn:schemas-microsoft-com:vml" xmlns:wp14="http://schemas.microsoft.com/office/word/2010/wordprocessingDrawing" xmlns:wp="http://schemas.openxmlformats.org/drawingml/2006/wordprocessingDrawing" xmlns:w10="urn:schemas-microsoft-com:office:word" xmlns:w="http://schemas.openxmlformats.org/wordprocessingml/2006/main" xmlns:w14="http://schemas.microsoft.com/office/word/2010/wordml" xmlns:wpg="http://schemas.microsoft.com/office/word/2010/wordprocessingGroup" xmlns:wpi="http://schemas.microsoft.com/office/word/2010/wordprocessingInk" xmlns:wne="http://schemas.microsoft.com/office/word/2006/wordml" xmlns:wps="http://schemas.microsoft.com/office/word/2010/wordprocessingShape" mc:Ignorable="w14 wp14">
   <w:body>
     <w:tbl>
       <w:tblPr>
@@ -9,12 +9,12 @@
         <w:tblLook w:val="04A0" w:firstRow="1" w:lastRow="0" w:firstColumn="1" w:lastColumn="0" w:noHBand="0" w:noVBand="1"/>
       </w:tblPr>
       <w:tblGrid>
-        <w:gridCol w:w="2348"/>
-        <w:gridCol w:w="255"/>
-        <w:gridCol w:w="2068"/>
-        <w:gridCol w:w="1267"/>
-        <w:gridCol w:w="1078"/>
-        <w:gridCol w:w="2334"/>
+        <w:gridCol w:w="1925"/>
+        <w:gridCol w:w="159"/>
+        <w:gridCol w:w="1527"/>
+        <w:gridCol w:w="1206"/>
+        <w:gridCol w:w="701"/>
+        <w:gridCol w:w="4058"/>
       </w:tblGrid>
       <w:tr>
         <w:trPr>
@@ -200,17 +200,8 @@
                 <w:rFonts w:ascii="Times New Roman" w:hAnsi="Times New Roman" w:cs="Times New Roman"/>
                 <w:b/>
               </w:rPr>
-              <w:t xml:space="preserve">Date </w:t>
-            </w:r>
-            <w:proofErr w:type="spellStart"/>
-            <w:r>
-              <w:rPr>
-                <w:rFonts w:ascii="Times New Roman" w:hAnsi="Times New Roman" w:cs="Times New Roman"/>
-                <w:b/>
-              </w:rPr>
-              <w:t>Apporoved</w:t>
-            </w:r>
-            <w:proofErr w:type="spellEnd"/>
+              <w:t>Date Apporoved</w:t>
+            </w:r>
           </w:p>
         </w:tc>
         <w:tc>
@@ -324,6 +315,40 @@
                 <w:b/>
               </w:rPr>
             </w:pPr>
+            <w:bookmarkStart w:id="0" w:name="_GoBack"/>
+            <w:r>
+              <w:rPr>
+                <w:rFonts w:ascii="Times New Roman" w:hAnsi="Times New Roman" w:cs="Times New Roman"/>
+                <w:b/>
+              </w:rPr>
+              <w:pict w14:anchorId="7F8EE1CA">
+                <v:shapetype id="_x0000_t75" coordsize="21600,21600" o:spt="75" o:preferrelative="t" path="m@4@5l@4@11@9@11@9@5xe" filled="f" stroked="f">
+                  <v:stroke joinstyle="miter"/>
+                  <v:formulas>
+                    <v:f eqn="if lineDrawn pixelLineWidth 0"/>
+                    <v:f eqn="sum @0 1 0"/>
+                    <v:f eqn="sum 0 0 @1"/>
+                    <v:f eqn="prod @2 1 2"/>
+                    <v:f eqn="prod @3 21600 pixelWidth"/>
+                    <v:f eqn="prod @3 21600 pixelHeight"/>
+                    <v:f eqn="sum @0 0 1"/>
+                    <v:f eqn="prod @6 1 2"/>
+                    <v:f eqn="prod @7 21600 pixelWidth"/>
+                    <v:f eqn="sum @8 21600 0"/>
+                    <v:f eqn="prod @7 21600 pixelHeight"/>
+                    <v:f eqn="sum @10 21600 0"/>
+                  </v:formulas>
+                  <v:path o:extrusionok="f" gradientshapeok="t" o:connecttype="rect"/>
+                  <o:lock v:ext="edit" aspectratio="t"/>
+                </v:shapetype>
+                <v:shape id="_x0000_i1025" type="#_x0000_t75" alt="Microsoft Office Signature Line..." style="width:192pt;height:96pt">
+                  <v:imagedata r:id="rId5" o:title=""/>
+                  <o:lock v:ext="edit" ungrouping="t" rotation="t" cropping="t" verticies="t" text="t" grouping="t"/>
+                  <o:signatureline v:ext="edit" id="{5F9AF82D-26BD-4D17-9CC3-1BE444F9E78F}" provid="{00000000-0000-0000-0000-000000000000}" o:suggestedsigner="Cao Thị Nhâm" issignatureline="t"/>
+                </v:shape>
+              </w:pict>
+            </w:r>
+            <w:bookmarkEnd w:id="0"/>
           </w:p>
         </w:tc>
       </w:tr>
@@ -566,42 +591,12 @@
                 <w:rFonts w:ascii="Times New Roman" w:hAnsi="Times New Roman" w:cs="Times New Roman"/>
               </w:rPr>
             </w:pPr>
-            <w:proofErr w:type="spellStart"/>
-            <w:r>
-              <w:rPr>
-                <w:rFonts w:ascii="Times New Roman" w:hAnsi="Times New Roman" w:cs="Times New Roman"/>
-              </w:rPr>
-              <w:t>Đoàn</w:t>
-            </w:r>
-            <w:proofErr w:type="spellEnd"/>
-            <w:r>
-              <w:rPr>
-                <w:rFonts w:ascii="Times New Roman" w:hAnsi="Times New Roman" w:cs="Times New Roman"/>
-              </w:rPr>
-              <w:t xml:space="preserve"> </w:t>
-            </w:r>
-            <w:proofErr w:type="spellStart"/>
-            <w:r>
-              <w:rPr>
-                <w:rFonts w:ascii="Times New Roman" w:hAnsi="Times New Roman" w:cs="Times New Roman"/>
-              </w:rPr>
-              <w:t>Trung</w:t>
-            </w:r>
-            <w:proofErr w:type="spellEnd"/>
-            <w:r>
-              <w:rPr>
-                <w:rFonts w:ascii="Times New Roman" w:hAnsi="Times New Roman" w:cs="Times New Roman"/>
-              </w:rPr>
-              <w:t xml:space="preserve"> </w:t>
-            </w:r>
-            <w:proofErr w:type="spellStart"/>
-            <w:r>
-              <w:rPr>
-                <w:rFonts w:ascii="Times New Roman" w:hAnsi="Times New Roman" w:cs="Times New Roman"/>
-              </w:rPr>
-              <w:t>Kiên</w:t>
-            </w:r>
-            <w:proofErr w:type="spellEnd"/>
+            <w:r>
+              <w:rPr>
+                <w:rFonts w:ascii="Times New Roman" w:hAnsi="Times New Roman" w:cs="Times New Roman"/>
+              </w:rPr>
+              <w:t>Đoàn Trung Kiên</w:t>
+            </w:r>
           </w:p>
         </w:tc>
         <w:tc>
@@ -720,33 +715,11 @@
               </w:rPr>
               <w:t xml:space="preserve">Nguyễn </w:t>
             </w:r>
-            <w:proofErr w:type="spellStart"/>
-            <w:r>
-              <w:rPr>
-                <w:rFonts w:ascii="Times New Roman" w:hAnsi="Times New Roman" w:cs="Times New Roman"/>
-              </w:rPr>
-              <w:t>Trần</w:t>
-            </w:r>
-            <w:proofErr w:type="spellEnd"/>
-            <w:r>
-              <w:rPr>
-                <w:rFonts w:ascii="Times New Roman" w:hAnsi="Times New Roman" w:cs="Times New Roman"/>
-              </w:rPr>
-              <w:t xml:space="preserve"> </w:t>
-            </w:r>
-            <w:proofErr w:type="spellStart"/>
-            <w:r>
-              <w:rPr>
-                <w:rFonts w:ascii="Times New Roman" w:hAnsi="Times New Roman" w:cs="Times New Roman"/>
-              </w:rPr>
-              <w:t>Thảo</w:t>
-            </w:r>
-            <w:proofErr w:type="spellEnd"/>
-            <w:r>
-              <w:rPr>
-                <w:rFonts w:ascii="Times New Roman" w:hAnsi="Times New Roman" w:cs="Times New Roman"/>
-              </w:rPr>
-              <w:t xml:space="preserve"> Ly</w:t>
+            <w:r>
+              <w:rPr>
+                <w:rFonts w:ascii="Times New Roman" w:hAnsi="Times New Roman" w:cs="Times New Roman"/>
+              </w:rPr>
+              <w:t>Trần Thảo Ly</w:t>
             </w:r>
           </w:p>
         </w:tc>
@@ -798,42 +771,12 @@
                 <w:rFonts w:ascii="Times New Roman" w:hAnsi="Times New Roman" w:cs="Times New Roman"/>
               </w:rPr>
             </w:pPr>
-            <w:proofErr w:type="spellStart"/>
-            <w:r>
-              <w:rPr>
-                <w:rFonts w:ascii="Times New Roman" w:hAnsi="Times New Roman" w:cs="Times New Roman"/>
-              </w:rPr>
-              <w:t>Huỳnh</w:t>
-            </w:r>
-            <w:proofErr w:type="spellEnd"/>
-            <w:r>
-              <w:rPr>
-                <w:rFonts w:ascii="Times New Roman" w:hAnsi="Times New Roman" w:cs="Times New Roman"/>
-              </w:rPr>
-              <w:t xml:space="preserve"> </w:t>
-            </w:r>
-            <w:proofErr w:type="spellStart"/>
-            <w:r>
-              <w:rPr>
-                <w:rFonts w:ascii="Times New Roman" w:hAnsi="Times New Roman" w:cs="Times New Roman"/>
-              </w:rPr>
-              <w:t>Đức</w:t>
-            </w:r>
-            <w:proofErr w:type="spellEnd"/>
-            <w:r>
-              <w:rPr>
-                <w:rFonts w:ascii="Times New Roman" w:hAnsi="Times New Roman" w:cs="Times New Roman"/>
-              </w:rPr>
-              <w:t xml:space="preserve"> </w:t>
-            </w:r>
-            <w:proofErr w:type="spellStart"/>
-            <w:r>
-              <w:rPr>
-                <w:rFonts w:ascii="Times New Roman" w:hAnsi="Times New Roman" w:cs="Times New Roman"/>
-              </w:rPr>
-              <w:t>Hậu</w:t>
-            </w:r>
-            <w:proofErr w:type="spellEnd"/>
+            <w:r>
+              <w:rPr>
+                <w:rFonts w:ascii="Times New Roman" w:hAnsi="Times New Roman" w:cs="Times New Roman"/>
+              </w:rPr>
+              <w:t>Huỳnh Đức Hậu</w:t>
+            </w:r>
           </w:p>
         </w:tc>
         <w:tc>
@@ -888,44 +831,15 @@
               <w:rPr>
                 <w:rFonts w:ascii="Times New Roman" w:hAnsi="Times New Roman" w:cs="Times New Roman"/>
               </w:rPr>
-              <w:t xml:space="preserve">Nguyễn </w:t>
-            </w:r>
-            <w:proofErr w:type="spellStart"/>
-            <w:r>
-              <w:rPr>
-                <w:rFonts w:ascii="Times New Roman" w:hAnsi="Times New Roman" w:cs="Times New Roman"/>
-              </w:rPr>
-              <w:t>Thị</w:t>
-            </w:r>
-            <w:proofErr w:type="spellEnd"/>
-            <w:r>
-              <w:rPr>
-                <w:rFonts w:ascii="Times New Roman" w:hAnsi="Times New Roman" w:cs="Times New Roman"/>
-              </w:rPr>
-              <w:t xml:space="preserve"> </w:t>
-            </w:r>
-            <w:proofErr w:type="spellStart"/>
-            <w:r>
-              <w:rPr>
-                <w:rFonts w:ascii="Times New Roman" w:hAnsi="Times New Roman" w:cs="Times New Roman"/>
-              </w:rPr>
-              <w:t>Thúy</w:t>
-            </w:r>
-            <w:proofErr w:type="spellEnd"/>
-            <w:r>
-              <w:rPr>
-                <w:rFonts w:ascii="Times New Roman" w:hAnsi="Times New Roman" w:cs="Times New Roman"/>
-              </w:rPr>
-              <w:t xml:space="preserve"> </w:t>
-            </w:r>
-            <w:proofErr w:type="spellStart"/>
-            <w:r>
-              <w:rPr>
-                <w:rFonts w:ascii="Times New Roman" w:hAnsi="Times New Roman" w:cs="Times New Roman"/>
-              </w:rPr>
+              <w:t xml:space="preserve">Nguyễn Thị Thúy </w:t>
+            </w:r>
+            <w:r>
+              <w:rPr>
+                <w:rFonts w:ascii="Times New Roman" w:hAnsi="Times New Roman" w:cs="Times New Roman"/>
+              </w:rPr>
+              <w:lastRenderedPageBreak/>
               <w:t>Hằng</w:t>
             </w:r>
-            <w:proofErr w:type="spellEnd"/>
           </w:p>
         </w:tc>
         <w:tc>
@@ -943,6 +857,7 @@
               <w:rPr>
                 <w:rFonts w:ascii="Times New Roman" w:hAnsi="Times New Roman" w:cs="Times New Roman"/>
               </w:rPr>
+              <w:lastRenderedPageBreak/>
               <w:t>QA</w:t>
             </w:r>
           </w:p>
@@ -984,6 +899,7 @@
                 <w:rFonts w:ascii="Times New Roman" w:hAnsi="Times New Roman" w:cs="Times New Roman"/>
                 <w:b/>
               </w:rPr>
+              <w:lastRenderedPageBreak/>
               <w:t>Risks and Constraints</w:t>
             </w:r>
           </w:p>
@@ -1086,22 +1002,7 @@
               <w:rPr>
                 <w:rFonts w:ascii="Times New Roman" w:hAnsi="Times New Roman" w:cs="Times New Roman"/>
               </w:rPr>
-              <w:t>- Vì dự án ch</w:t>
-            </w:r>
-            <w:bookmarkStart w:id="0" w:name="_GoBack"/>
-            <w:bookmarkEnd w:id="0"/>
-            <w:r>
-              <w:rPr>
-                <w:rFonts w:ascii="Times New Roman" w:hAnsi="Times New Roman" w:cs="Times New Roman"/>
-              </w:rPr>
-              <w:t xml:space="preserve">ia công việc cho mỗi thành viên. Mỗi thành viên lại có các khoản thời gian khác nhau, các công việc riêng khác nhau nên dẫn đến việc tập </w:t>
-            </w:r>
-            <w:r>
-              <w:rPr>
-                <w:rFonts w:ascii="Times New Roman" w:hAnsi="Times New Roman" w:cs="Times New Roman"/>
-              </w:rPr>
-              <w:lastRenderedPageBreak/>
-              <w:t>họp để bàn về tiến độ công việc và các bất cập rất khó khăn.</w:t>
+              <w:t>- Vì dự án chia công việc cho mỗi thành viên. Mỗi thành viên lại có các khoản thời gian khác nhau, các công việc riêng khác nhau nên dẫn đến việc tập họp để bàn về tiến độ công việc và các bất cập rất khó khăn.</w:t>
             </w:r>
           </w:p>
           <w:p>
@@ -1146,7 +1047,6 @@
               <w:rPr>
                 <w:rFonts w:ascii="Times New Roman" w:hAnsi="Times New Roman" w:cs="Times New Roman"/>
               </w:rPr>
-              <w:lastRenderedPageBreak/>
               <w:t>Tuần 1</w:t>
             </w:r>
           </w:p>
@@ -1952,7 +1852,7 @@
 </file>
 
 <file path=word/styles.xml><?xml version="1.0" encoding="utf-8"?>
-<w:styles xmlns:mc="http://schemas.openxmlformats.org/markup-compatibility/2006" xmlns:r="http://schemas.openxmlformats.org/officeDocument/2006/relationships" xmlns:w="http://schemas.openxmlformats.org/wordprocessingml/2006/main" xmlns:w14="http://schemas.microsoft.com/office/word/2010/wordml" xmlns:w15="http://schemas.microsoft.com/office/word/2012/wordml" xmlns:w16cid="http://schemas.microsoft.com/office/word/2016/wordml/cid" xmlns:w16se="http://schemas.microsoft.com/office/word/2015/wordml/symex" mc:Ignorable="w14 w15 w16se w16cid">
+<w:styles xmlns:mc="http://schemas.openxmlformats.org/markup-compatibility/2006" xmlns:r="http://schemas.openxmlformats.org/officeDocument/2006/relationships" xmlns:w="http://schemas.openxmlformats.org/wordprocessingml/2006/main" xmlns:w14="http://schemas.microsoft.com/office/word/2010/wordml" mc:Ignorable="w14">
   <w:docDefaults>
     <w:rPrDefault>
       <w:rPr>
@@ -1968,381 +1868,147 @@
       </w:pPr>
     </w:pPrDefault>
   </w:docDefaults>
-  <w:latentStyles w:defLockedState="0" w:defUIPriority="99" w:defSemiHidden="0" w:defUnhideWhenUsed="0" w:defQFormat="0" w:count="377">
-    <w:lsdException w:name="Normal" w:uiPriority="0" w:qFormat="1"/>
-    <w:lsdException w:name="heading 1" w:uiPriority="9" w:qFormat="1"/>
-    <w:lsdException w:name="heading 2" w:semiHidden="1" w:uiPriority="9" w:unhideWhenUsed="1" w:qFormat="1"/>
-    <w:lsdException w:name="heading 3" w:semiHidden="1" w:uiPriority="9" w:unhideWhenUsed="1" w:qFormat="1"/>
-    <w:lsdException w:name="heading 4" w:semiHidden="1" w:uiPriority="9" w:unhideWhenUsed="1" w:qFormat="1"/>
-    <w:lsdException w:name="heading 5" w:semiHidden="1" w:uiPriority="9" w:unhideWhenUsed="1" w:qFormat="1"/>
-    <w:lsdException w:name="heading 6" w:semiHidden="1" w:uiPriority="9" w:unhideWhenUsed="1" w:qFormat="1"/>
-    <w:lsdException w:name="heading 7" w:semiHidden="1" w:uiPriority="9" w:unhideWhenUsed="1" w:qFormat="1"/>
-    <w:lsdException w:name="heading 8" w:semiHidden="1" w:uiPriority="9" w:unhideWhenUsed="1" w:qFormat="1"/>
-    <w:lsdException w:name="heading 9" w:semiHidden="1" w:uiPriority="9" w:unhideWhenUsed="1" w:qFormat="1"/>
-    <w:lsdException w:name="index 1" w:semiHidden="1" w:unhideWhenUsed="1"/>
-    <w:lsdException w:name="index 2" w:semiHidden="1" w:unhideWhenUsed="1"/>
-    <w:lsdException w:name="index 3" w:semiHidden="1" w:unhideWhenUsed="1"/>
-    <w:lsdException w:name="index 4" w:semiHidden="1" w:unhideWhenUsed="1"/>
-    <w:lsdException w:name="index 5" w:semiHidden="1" w:unhideWhenUsed="1"/>
-    <w:lsdException w:name="index 6" w:semiHidden="1" w:unhideWhenUsed="1"/>
-    <w:lsdException w:name="index 7" w:semiHidden="1" w:unhideWhenUsed="1"/>
-    <w:lsdException w:name="index 8" w:semiHidden="1" w:unhideWhenUsed="1"/>
-    <w:lsdException w:name="index 9" w:semiHidden="1" w:unhideWhenUsed="1"/>
-    <w:lsdException w:name="toc 1" w:semiHidden="1" w:uiPriority="39" w:unhideWhenUsed="1"/>
-    <w:lsdException w:name="toc 2" w:semiHidden="1" w:uiPriority="39" w:unhideWhenUsed="1"/>
-    <w:lsdException w:name="toc 3" w:semiHidden="1" w:uiPriority="39" w:unhideWhenUsed="1"/>
-    <w:lsdException w:name="toc 4" w:semiHidden="1" w:uiPriority="39" w:unhideWhenUsed="1"/>
-    <w:lsdException w:name="toc 5" w:semiHidden="1" w:uiPriority="39" w:unhideWhenUsed="1"/>
-    <w:lsdException w:name="toc 6" w:semiHidden="1" w:uiPriority="39" w:unhideWhenUsed="1"/>
-    <w:lsdException w:name="toc 7" w:semiHidden="1" w:uiPriority="39" w:unhideWhenUsed="1"/>
-    <w:lsdException w:name="toc 8" w:semiHidden="1" w:uiPriority="39" w:unhideWhenUsed="1"/>
-    <w:lsdException w:name="toc 9" w:semiHidden="1" w:uiPriority="39" w:unhideWhenUsed="1"/>
-    <w:lsdException w:name="Normal Indent" w:semiHidden="1" w:unhideWhenUsed="1"/>
-    <w:lsdException w:name="footnote text" w:semiHidden="1" w:unhideWhenUsed="1"/>
-    <w:lsdException w:name="annotation text" w:semiHidden="1" w:unhideWhenUsed="1"/>
-    <w:lsdException w:name="header" w:semiHidden="1" w:unhideWhenUsed="1"/>
-    <w:lsdException w:name="footer" w:semiHidden="1" w:unhideWhenUsed="1"/>
-    <w:lsdException w:name="index heading" w:semiHidden="1" w:unhideWhenUsed="1"/>
-    <w:lsdException w:name="caption" w:semiHidden="1" w:uiPriority="35" w:unhideWhenUsed="1" w:qFormat="1"/>
-    <w:lsdException w:name="table of figures" w:semiHidden="1" w:unhideWhenUsed="1"/>
-    <w:lsdException w:name="envelope address" w:semiHidden="1" w:unhideWhenUsed="1"/>
-    <w:lsdException w:name="envelope return" w:semiHidden="1" w:unhideWhenUsed="1"/>
-    <w:lsdException w:name="footnote reference" w:semiHidden="1" w:unhideWhenUsed="1"/>
-    <w:lsdException w:name="annotation reference" w:semiHidden="1" w:unhideWhenUsed="1"/>
-    <w:lsdException w:name="line number" w:semiHidden="1" w:unhideWhenUsed="1"/>
-    <w:lsdException w:name="page number" w:semiHidden="1" w:unhideWhenUsed="1"/>
-    <w:lsdException w:name="endnote reference" w:semiHidden="1" w:unhideWhenUsed="1"/>
-    <w:lsdException w:name="endnote text" w:semiHidden="1" w:unhideWhenUsed="1"/>
-    <w:lsdException w:name="table of authorities" w:semiHidden="1" w:unhideWhenUsed="1"/>
-    <w:lsdException w:name="macro" w:semiHidden="1" w:unhideWhenUsed="1"/>
-    <w:lsdException w:name="toa heading" w:semiHidden="1" w:unhideWhenUsed="1"/>
-    <w:lsdException w:name="List" w:semiHidden="1" w:unhideWhenUsed="1"/>
-    <w:lsdException w:name="List Bullet" w:semiHidden="1" w:unhideWhenUsed="1"/>
-    <w:lsdException w:name="List Number" w:semiHidden="1" w:unhideWhenUsed="1"/>
-    <w:lsdException w:name="List 2" w:semiHidden="1" w:unhideWhenUsed="1"/>
-    <w:lsdException w:name="List 3" w:semiHidden="1" w:unhideWhenUsed="1"/>
-    <w:lsdException w:name="List 4" w:semiHidden="1" w:unhideWhenUsed="1"/>
-    <w:lsdException w:name="List 5" w:semiHidden="1" w:unhideWhenUsed="1"/>
-    <w:lsdException w:name="List Bullet 2" w:semiHidden="1" w:unhideWhenUsed="1"/>
-    <w:lsdException w:name="List Bullet 3" w:semiHidden="1" w:unhideWhenUsed="1"/>
-    <w:lsdException w:name="List Bullet 4" w:semiHidden="1" w:unhideWhenUsed="1"/>
-    <w:lsdException w:name="List Bullet 5" w:semiHidden="1" w:unhideWhenUsed="1"/>
-    <w:lsdException w:name="List Number 2" w:semiHidden="1" w:unhideWhenUsed="1"/>
-    <w:lsdException w:name="List Number 3" w:semiHidden="1" w:unhideWhenUsed="1"/>
-    <w:lsdException w:name="List Number 4" w:semiHidden="1" w:unhideWhenUsed="1"/>
-    <w:lsdException w:name="List Number 5" w:semiHidden="1" w:unhideWhenUsed="1"/>
-    <w:lsdException w:name="Title" w:uiPriority="10" w:qFormat="1"/>
-    <w:lsdException w:name="Closing" w:semiHidden="1" w:unhideWhenUsed="1"/>
-    <w:lsdException w:name="Signature" w:semiHidden="1" w:unhideWhenUsed="1"/>
-    <w:lsdException w:name="Default Paragraph Font" w:semiHidden="1" w:uiPriority="1" w:unhideWhenUsed="1"/>
-    <w:lsdException w:name="Body Text" w:semiHidden="1" w:unhideWhenUsed="1"/>
-    <w:lsdException w:name="Body Text Indent" w:semiHidden="1" w:unhideWhenUsed="1"/>
-    <w:lsdException w:name="List Continue" w:semiHidden="1" w:unhideWhenUsed="1"/>
-    <w:lsdException w:name="List Continue 2" w:semiHidden="1" w:unhideWhenUsed="1"/>
-    <w:lsdException w:name="List Continue 3" w:semiHidden="1" w:unhideWhenUsed="1"/>
-    <w:lsdException w:name="List Continue 4" w:semiHidden="1" w:unhideWhenUsed="1"/>
-    <w:lsdException w:name="List Continue 5" w:semiHidden="1" w:unhideWhenUsed="1"/>
-    <w:lsdException w:name="Message Header" w:semiHidden="1" w:unhideWhenUsed="1"/>
-    <w:lsdException w:name="Subtitle" w:uiPriority="11" w:qFormat="1"/>
-    <w:lsdException w:name="Salutation" w:semiHidden="1" w:unhideWhenUsed="1"/>
-    <w:lsdException w:name="Date" w:semiHidden="1" w:unhideWhenUsed="1"/>
-    <w:lsdException w:name="Body Text First Indent" w:semiHidden="1" w:unhideWhenUsed="1"/>
-    <w:lsdException w:name="Body Text First Indent 2" w:semiHidden="1" w:unhideWhenUsed="1"/>
-    <w:lsdException w:name="Note Heading" w:semiHidden="1" w:unhideWhenUsed="1"/>
-    <w:lsdException w:name="Body Text 2" w:semiHidden="1" w:unhideWhenUsed="1"/>
-    <w:lsdException w:name="Body Text 3" w:semiHidden="1" w:unhideWhenUsed="1"/>
-    <w:lsdException w:name="Body Text Indent 2" w:semiHidden="1" w:unhideWhenUsed="1"/>
-    <w:lsdException w:name="Body Text Indent 3" w:semiHidden="1" w:unhideWhenUsed="1"/>
-    <w:lsdException w:name="Block Text" w:semiHidden="1" w:unhideWhenUsed="1"/>
-    <w:lsdException w:name="Hyperlink" w:semiHidden="1" w:unhideWhenUsed="1"/>
-    <w:lsdException w:name="FollowedHyperlink" w:semiHidden="1" w:unhideWhenUsed="1"/>
-    <w:lsdException w:name="Strong" w:uiPriority="22" w:qFormat="1"/>
-    <w:lsdException w:name="Emphasis" w:uiPriority="20" w:qFormat="1"/>
-    <w:lsdException w:name="Document Map" w:semiHidden="1" w:unhideWhenUsed="1"/>
-    <w:lsdException w:name="Plain Text" w:semiHidden="1" w:unhideWhenUsed="1"/>
-    <w:lsdException w:name="E-mail Signature" w:semiHidden="1" w:unhideWhenUsed="1"/>
-    <w:lsdException w:name="HTML Top of Form" w:semiHidden="1" w:unhideWhenUsed="1"/>
-    <w:lsdException w:name="HTML Bottom of Form" w:semiHidden="1" w:unhideWhenUsed="1"/>
-    <w:lsdException w:name="Normal (Web)" w:semiHidden="1" w:unhideWhenUsed="1"/>
-    <w:lsdException w:name="HTML Acronym" w:semiHidden="1" w:unhideWhenUsed="1"/>
-    <w:lsdException w:name="HTML Address" w:semiHidden="1" w:unhideWhenUsed="1"/>
-    <w:lsdException w:name="HTML Cite" w:semiHidden="1" w:unhideWhenUsed="1"/>
-    <w:lsdException w:name="HTML Code" w:semiHidden="1" w:unhideWhenUsed="1"/>
-    <w:lsdException w:name="HTML Definition" w:semiHidden="1" w:unhideWhenUsed="1"/>
-    <w:lsdException w:name="HTML Keyboard" w:semiHidden="1" w:unhideWhenUsed="1"/>
-    <w:lsdException w:name="HTML Preformatted" w:semiHidden="1" w:unhideWhenUsed="1"/>
-    <w:lsdException w:name="HTML Sample" w:semiHidden="1" w:unhideWhenUsed="1"/>
-    <w:lsdException w:name="HTML Typewriter" w:semiHidden="1" w:unhideWhenUsed="1"/>
-    <w:lsdException w:name="HTML Variable" w:semiHidden="1" w:unhideWhenUsed="1"/>
-    <w:lsdException w:name="Normal Table" w:semiHidden="1" w:unhideWhenUsed="1"/>
-    <w:lsdException w:name="annotation subject" w:semiHidden="1" w:unhideWhenUsed="1"/>
-    <w:lsdException w:name="No List" w:semiHidden="1" w:unhideWhenUsed="1"/>
-    <w:lsdException w:name="Outline List 1" w:semiHidden="1" w:unhideWhenUsed="1"/>
-    <w:lsdException w:name="Outline List 2" w:semiHidden="1" w:unhideWhenUsed="1"/>
-    <w:lsdException w:name="Outline List 3" w:semiHidden="1" w:unhideWhenUsed="1"/>
-    <w:lsdException w:name="Table Simple 1" w:semiHidden="1" w:unhideWhenUsed="1"/>
-    <w:lsdException w:name="Table Simple 2" w:semiHidden="1" w:unhideWhenUsed="1"/>
-    <w:lsdException w:name="Table Simple 3" w:semiHidden="1" w:unhideWhenUsed="1"/>
-    <w:lsdException w:name="Table Classic 1" w:semiHidden="1" w:unhideWhenUsed="1"/>
-    <w:lsdException w:name="Table Classic 2" w:semiHidden="1" w:unhideWhenUsed="1"/>
-    <w:lsdException w:name="Table Classic 3" w:semiHidden="1" w:unhideWhenUsed="1"/>
-    <w:lsdException w:name="Table Classic 4" w:semiHidden="1" w:unhideWhenUsed="1"/>
-    <w:lsdException w:name="Table Colorful 1" w:semiHidden="1" w:unhideWhenUsed="1"/>
-    <w:lsdException w:name="Table Colorful 2" w:semiHidden="1" w:unhideWhenUsed="1"/>
-    <w:lsdException w:name="Table Colorful 3" w:semiHidden="1" w:unhideWhenUsed="1"/>
-    <w:lsdException w:name="Table Columns 1" w:semiHidden="1" w:unhideWhenUsed="1"/>
-    <w:lsdException w:name="Table Columns 2" w:semiHidden="1" w:unhideWhenUsed="1"/>
-    <w:lsdException w:name="Table Columns 3" w:semiHidden="1" w:unhideWhenUsed="1"/>
-    <w:lsdException w:name="Table Columns 4" w:semiHidden="1" w:unhideWhenUsed="1"/>
-    <w:lsdException w:name="Table Columns 5" w:semiHidden="1" w:unhideWhenUsed="1"/>
-    <w:lsdException w:name="Table Grid 1" w:semiHidden="1" w:unhideWhenUsed="1"/>
-    <w:lsdException w:name="Table Grid 2" w:semiHidden="1" w:unhideWhenUsed="1"/>
-    <w:lsdException w:name="Table Grid 3" w:semiHidden="1" w:unhideWhenUsed="1"/>
-    <w:lsdException w:name="Table Grid 4" w:semiHidden="1" w:unhideWhenUsed="1"/>
-    <w:lsdException w:name="Table Grid 5" w:semiHidden="1" w:unhideWhenUsed="1"/>
-    <w:lsdException w:name="Table Grid 6" w:semiHidden="1" w:unhideWhenUsed="1"/>
-    <w:lsdException w:name="Table Grid 7" w:semiHidden="1" w:unhideWhenUsed="1"/>
-    <w:lsdException w:name="Table Grid 8" w:semiHidden="1" w:unhideWhenUsed="1"/>
-    <w:lsdException w:name="Table List 1" w:semiHidden="1" w:unhideWhenUsed="1"/>
-    <w:lsdException w:name="Table List 2" w:semiHidden="1" w:unhideWhenUsed="1"/>
-    <w:lsdException w:name="Table List 3" w:semiHidden="1" w:unhideWhenUsed="1"/>
-    <w:lsdException w:name="Table List 4" w:semiHidden="1" w:unhideWhenUsed="1"/>
-    <w:lsdException w:name="Table List 5" w:semiHidden="1" w:unhideWhenUsed="1"/>
-    <w:lsdException w:name="Table List 6" w:semiHidden="1" w:unhideWhenUsed="1"/>
-    <w:lsdException w:name="Table List 7" w:semiHidden="1" w:unhideWhenUsed="1"/>
-    <w:lsdException w:name="Table List 8" w:semiHidden="1" w:unhideWhenUsed="1"/>
-    <w:lsdException w:name="Table 3D effects 1" w:semiHidden="1" w:unhideWhenUsed="1"/>
-    <w:lsdException w:name="Table 3D effects 2" w:semiHidden="1" w:unhideWhenUsed="1"/>
-    <w:lsdException w:name="Table 3D effects 3" w:semiHidden="1" w:unhideWhenUsed="1"/>
-    <w:lsdException w:name="Table Contemporary" w:semiHidden="1" w:unhideWhenUsed="1"/>
-    <w:lsdException w:name="Table Elegant" w:semiHidden="1" w:unhideWhenUsed="1"/>
-    <w:lsdException w:name="Table Subtle 1" w:semiHidden="1" w:unhideWhenUsed="1"/>
-    <w:lsdException w:name="Table Subtle 2" w:semiHidden="1" w:unhideWhenUsed="1"/>
-    <w:lsdException w:name="Table Web 3" w:semiHidden="1" w:unhideWhenUsed="1"/>
-    <w:lsdException w:name="Balloon Text" w:semiHidden="1" w:unhideWhenUsed="1"/>
-    <w:lsdException w:name="Table Grid" w:uiPriority="59"/>
-    <w:lsdException w:name="Table Theme" w:semiHidden="1" w:unhideWhenUsed="1"/>
-    <w:lsdException w:name="Placeholder Text" w:semiHidden="1"/>
-    <w:lsdException w:name="No Spacing" w:uiPriority="1" w:qFormat="1"/>
-    <w:lsdException w:name="Light Shading" w:uiPriority="60"/>
-    <w:lsdException w:name="Light List" w:uiPriority="61"/>
-    <w:lsdException w:name="Light Grid" w:uiPriority="62"/>
-    <w:lsdException w:name="Medium Shading 1" w:uiPriority="63"/>
-    <w:lsdException w:name="Medium Shading 2" w:uiPriority="64"/>
-    <w:lsdException w:name="Medium List 1" w:uiPriority="65"/>
-    <w:lsdException w:name="Medium List 2" w:uiPriority="66"/>
-    <w:lsdException w:name="Medium Grid 1" w:uiPriority="67"/>
-    <w:lsdException w:name="Medium Grid 2" w:uiPriority="68"/>
-    <w:lsdException w:name="Medium Grid 3" w:uiPriority="69"/>
-    <w:lsdException w:name="Dark List" w:uiPriority="70"/>
-    <w:lsdException w:name="Colorful Shading" w:uiPriority="71"/>
-    <w:lsdException w:name="Colorful List" w:uiPriority="72"/>
-    <w:lsdException w:name="Colorful Grid" w:uiPriority="73"/>
-    <w:lsdException w:name="Light Shading Accent 1" w:uiPriority="60"/>
-    <w:lsdException w:name="Light List Accent 1" w:uiPriority="61"/>
-    <w:lsdException w:name="Light Grid Accent 1" w:uiPriority="62"/>
-    <w:lsdException w:name="Medium Shading 1 Accent 1" w:uiPriority="63"/>
-    <w:lsdException w:name="Medium Shading 2 Accent 1" w:uiPriority="64"/>
-    <w:lsdException w:name="Medium List 1 Accent 1" w:uiPriority="65"/>
-    <w:lsdException w:name="Revision" w:semiHidden="1"/>
-    <w:lsdException w:name="List Paragraph" w:uiPriority="34" w:qFormat="1"/>
-    <w:lsdException w:name="Quote" w:uiPriority="29" w:qFormat="1"/>
-    <w:lsdException w:name="Intense Quote" w:uiPriority="30" w:qFormat="1"/>
-    <w:lsdException w:name="Medium List 2 Accent 1" w:uiPriority="66"/>
-    <w:lsdException w:name="Medium Grid 1 Accent 1" w:uiPriority="67"/>
-    <w:lsdException w:name="Medium Grid 2 Accent 1" w:uiPriority="68"/>
-    <w:lsdException w:name="Medium Grid 3 Accent 1" w:uiPriority="69"/>
-    <w:lsdException w:name="Dark List Accent 1" w:uiPriority="70"/>
-    <w:lsdException w:name="Colorful Shading Accent 1" w:uiPriority="71"/>
-    <w:lsdException w:name="Colorful List Accent 1" w:uiPriority="72"/>
-    <w:lsdException w:name="Colorful Grid Accent 1" w:uiPriority="73"/>
-    <w:lsdException w:name="Light Shading Accent 2" w:uiPriority="60"/>
-    <w:lsdException w:name="Light List Accent 2" w:uiPriority="61"/>
-    <w:lsdException w:name="Light Grid Accent 2" w:uiPriority="62"/>
-    <w:lsdException w:name="Medium Shading 1 Accent 2" w:uiPriority="63"/>
-    <w:lsdException w:name="Medium Shading 2 Accent 2" w:uiPriority="64"/>
-    <w:lsdException w:name="Medium List 1 Accent 2" w:uiPriority="65"/>
-    <w:lsdException w:name="Medium List 2 Accent 2" w:uiPriority="66"/>
-    <w:lsdException w:name="Medium Grid 1 Accent 2" w:uiPriority="67"/>
-    <w:lsdException w:name="Medium Grid 2 Accent 2" w:uiPriority="68"/>
-    <w:lsdException w:name="Medium Grid 3 Accent 2" w:uiPriority="69"/>
-    <w:lsdException w:name="Dark List Accent 2" w:uiPriority="70"/>
-    <w:lsdException w:name="Colorful Shading Accent 2" w:uiPriority="71"/>
-    <w:lsdException w:name="Colorful List Accent 2" w:uiPriority="72"/>
-    <w:lsdException w:name="Colorful Grid Accent 2" w:uiPriority="73"/>
-    <w:lsdException w:name="Light Shading Accent 3" w:uiPriority="60"/>
-    <w:lsdException w:name="Light List Accent 3" w:uiPriority="61"/>
-    <w:lsdException w:name="Light Grid Accent 3" w:uiPriority="62"/>
-    <w:lsdException w:name="Medium Shading 1 Accent 3" w:uiPriority="63"/>
-    <w:lsdException w:name="Medium Shading 2 Accent 3" w:uiPriority="64"/>
-    <w:lsdException w:name="Medium List 1 Accent 3" w:uiPriority="65"/>
-    <w:lsdException w:name="Medium List 2 Accent 3" w:uiPriority="66"/>
-    <w:lsdException w:name="Medium Grid 1 Accent 3" w:uiPriority="67"/>
-    <w:lsdException w:name="Medium Grid 2 Accent 3" w:uiPriority="68"/>
-    <w:lsdException w:name="Medium Grid 3 Accent 3" w:uiPriority="69"/>
-    <w:lsdException w:name="Dark List Accent 3" w:uiPriority="70"/>
-    <w:lsdException w:name="Colorful Shading Accent 3" w:uiPriority="71"/>
-    <w:lsdException w:name="Colorful List Accent 3" w:uiPriority="72"/>
-    <w:lsdException w:name="Colorful Grid Accent 3" w:uiPriority="73"/>
-    <w:lsdException w:name="Light Shading Accent 4" w:uiPriority="60"/>
-    <w:lsdException w:name="Light List Accent 4" w:uiPriority="61"/>
-    <w:lsdException w:name="Light Grid Accent 4" w:uiPriority="62"/>
-    <w:lsdException w:name="Medium Shading 1 Accent 4" w:uiPriority="63"/>
-    <w:lsdException w:name="Medium Shading 2 Accent 4" w:uiPriority="64"/>
-    <w:lsdException w:name="Medium List 1 Accent 4" w:uiPriority="65"/>
-    <w:lsdException w:name="Medium List 2 Accent 4" w:uiPriority="66"/>
-    <w:lsdException w:name="Medium Grid 1 Accent 4" w:uiPriority="67"/>
-    <w:lsdException w:name="Medium Grid 2 Accent 4" w:uiPriority="68"/>
-    <w:lsdException w:name="Medium Grid 3 Accent 4" w:uiPriority="69"/>
-    <w:lsdException w:name="Dark List Accent 4" w:uiPriority="70"/>
-    <w:lsdException w:name="Colorful Shading Accent 4" w:uiPriority="71"/>
-    <w:lsdException w:name="Colorful List Accent 4" w:uiPriority="72"/>
-    <w:lsdException w:name="Colorful Grid Accent 4" w:uiPriority="73"/>
-    <w:lsdException w:name="Light Shading Accent 5" w:uiPriority="60"/>
-    <w:lsdException w:name="Light List Accent 5" w:uiPriority="61"/>
-    <w:lsdException w:name="Light Grid Accent 5" w:uiPriority="62"/>
-    <w:lsdException w:name="Medium Shading 1 Accent 5" w:uiPriority="63"/>
-    <w:lsdException w:name="Medium Shading 2 Accent 5" w:uiPriority="64"/>
-    <w:lsdException w:name="Medium List 1 Accent 5" w:uiPriority="65"/>
-    <w:lsdException w:name="Medium List 2 Accent 5" w:uiPriority="66"/>
-    <w:lsdException w:name="Medium Grid 1 Accent 5" w:uiPriority="67"/>
-    <w:lsdException w:name="Medium Grid 2 Accent 5" w:uiPriority="68"/>
-    <w:lsdException w:name="Medium Grid 3 Accent 5" w:uiPriority="69"/>
-    <w:lsdException w:name="Dark List Accent 5" w:uiPriority="70"/>
-    <w:lsdException w:name="Colorful Shading Accent 5" w:uiPriority="71"/>
-    <w:lsdException w:name="Colorful List Accent 5" w:uiPriority="72"/>
-    <w:lsdException w:name="Colorful Grid Accent 5" w:uiPriority="73"/>
-    <w:lsdException w:name="Light Shading Accent 6" w:uiPriority="60"/>
-    <w:lsdException w:name="Light List Accent 6" w:uiPriority="61"/>
-    <w:lsdException w:name="Light Grid Accent 6" w:uiPriority="62"/>
-    <w:lsdException w:name="Medium Shading 1 Accent 6" w:uiPriority="63"/>
-    <w:lsdException w:name="Medium Shading 2 Accent 6" w:uiPriority="64"/>
-    <w:lsdException w:name="Medium List 1 Accent 6" w:uiPriority="65"/>
-    <w:lsdException w:name="Medium List 2 Accent 6" w:uiPriority="66"/>
-    <w:lsdException w:name="Medium Grid 1 Accent 6" w:uiPriority="67"/>
-    <w:lsdException w:name="Medium Grid 2 Accent 6" w:uiPriority="68"/>
-    <w:lsdException w:name="Medium Grid 3 Accent 6" w:uiPriority="69"/>
-    <w:lsdException w:name="Dark List Accent 6" w:uiPriority="70"/>
-    <w:lsdException w:name="Colorful Shading Accent 6" w:uiPriority="71"/>
-    <w:lsdException w:name="Colorful List Accent 6" w:uiPriority="72"/>
-    <w:lsdException w:name="Colorful Grid Accent 6" w:uiPriority="73"/>
-    <w:lsdException w:name="Subtle Emphasis" w:uiPriority="19" w:qFormat="1"/>
-    <w:lsdException w:name="Intense Emphasis" w:uiPriority="21" w:qFormat="1"/>
-    <w:lsdException w:name="Subtle Reference" w:uiPriority="31" w:qFormat="1"/>
-    <w:lsdException w:name="Intense Reference" w:uiPriority="32" w:qFormat="1"/>
-    <w:lsdException w:name="Book Title" w:uiPriority="33" w:qFormat="1"/>
-    <w:lsdException w:name="Bibliography" w:semiHidden="1" w:uiPriority="37" w:unhideWhenUsed="1"/>
-    <w:lsdException w:name="TOC Heading" w:semiHidden="1" w:uiPriority="39" w:unhideWhenUsed="1" w:qFormat="1"/>
-    <w:lsdException w:name="Plain Table 1" w:uiPriority="41"/>
-    <w:lsdException w:name="Plain Table 2" w:uiPriority="42"/>
-    <w:lsdException w:name="Plain Table 3" w:uiPriority="43"/>
-    <w:lsdException w:name="Plain Table 4" w:uiPriority="44"/>
-    <w:lsdException w:name="Plain Table 5" w:uiPriority="45"/>
-    <w:lsdException w:name="Grid Table Light" w:uiPriority="40"/>
-    <w:lsdException w:name="Grid Table 1 Light" w:uiPriority="46"/>
-    <w:lsdException w:name="Grid Table 2" w:uiPriority="47"/>
-    <w:lsdException w:name="Grid Table 3" w:uiPriority="48"/>
-    <w:lsdException w:name="Grid Table 4" w:uiPriority="49"/>
-    <w:lsdException w:name="Grid Table 5 Dark" w:uiPriority="50"/>
-    <w:lsdException w:name="Grid Table 6 Colorful" w:uiPriority="51"/>
-    <w:lsdException w:name="Grid Table 7 Colorful" w:uiPriority="52"/>
-    <w:lsdException w:name="Grid Table 1 Light Accent 1" w:uiPriority="46"/>
-    <w:lsdException w:name="Grid Table 2 Accent 1" w:uiPriority="47"/>
-    <w:lsdException w:name="Grid Table 3 Accent 1" w:uiPriority="48"/>
-    <w:lsdException w:name="Grid Table 4 Accent 1" w:uiPriority="49"/>
-    <w:lsdException w:name="Grid Table 5 Dark Accent 1" w:uiPriority="50"/>
-    <w:lsdException w:name="Grid Table 6 Colorful Accent 1" w:uiPriority="51"/>
-    <w:lsdException w:name="Grid Table 7 Colorful Accent 1" w:uiPriority="52"/>
-    <w:lsdException w:name="Grid Table 1 Light Accent 2" w:uiPriority="46"/>
-    <w:lsdException w:name="Grid Table 2 Accent 2" w:uiPriority="47"/>
-    <w:lsdException w:name="Grid Table 3 Accent 2" w:uiPriority="48"/>
-    <w:lsdException w:name="Grid Table 4 Accent 2" w:uiPriority="49"/>
-    <w:lsdException w:name="Grid Table 5 Dark Accent 2" w:uiPriority="50"/>
-    <w:lsdException w:name="Grid Table 6 Colorful Accent 2" w:uiPriority="51"/>
-    <w:lsdException w:name="Grid Table 7 Colorful Accent 2" w:uiPriority="52"/>
-    <w:lsdException w:name="Grid Table 1 Light Accent 3" w:uiPriority="46"/>
-    <w:lsdException w:name="Grid Table 2 Accent 3" w:uiPriority="47"/>
-    <w:lsdException w:name="Grid Table 3 Accent 3" w:uiPriority="48"/>
-    <w:lsdException w:name="Grid Table 4 Accent 3" w:uiPriority="49"/>
-    <w:lsdException w:name="Grid Table 5 Dark Accent 3" w:uiPriority="50"/>
-    <w:lsdException w:name="Grid Table 6 Colorful Accent 3" w:uiPriority="51"/>
-    <w:lsdException w:name="Grid Table 7 Colorful Accent 3" w:uiPriority="52"/>
-    <w:lsdException w:name="Grid Table 1 Light Accent 4" w:uiPriority="46"/>
-    <w:lsdException w:name="Grid Table 2 Accent 4" w:uiPriority="47"/>
-    <w:lsdException w:name="Grid Table 3 Accent 4" w:uiPriority="48"/>
-    <w:lsdException w:name="Grid Table 4 Accent 4" w:uiPriority="49"/>
-    <w:lsdException w:name="Grid Table 5 Dark Accent 4" w:uiPriority="50"/>
-    <w:lsdException w:name="Grid Table 6 Colorful Accent 4" w:uiPriority="51"/>
-    <w:lsdException w:name="Grid Table 7 Colorful Accent 4" w:uiPriority="52"/>
-    <w:lsdException w:name="Grid Table 1 Light Accent 5" w:uiPriority="46"/>
-    <w:lsdException w:name="Grid Table 2 Accent 5" w:uiPriority="47"/>
-    <w:lsdException w:name="Grid Table 3 Accent 5" w:uiPriority="48"/>
-    <w:lsdException w:name="Grid Table 4 Accent 5" w:uiPriority="49"/>
-    <w:lsdException w:name="Grid Table 5 Dark Accent 5" w:uiPriority="50"/>
-    <w:lsdException w:name="Grid Table 6 Colorful Accent 5" w:uiPriority="51"/>
-    <w:lsdException w:name="Grid Table 7 Colorful Accent 5" w:uiPriority="52"/>
-    <w:lsdException w:name="Grid Table 1 Light Accent 6" w:uiPriority="46"/>
-    <w:lsdException w:name="Grid Table 2 Accent 6" w:uiPriority="47"/>
-    <w:lsdException w:name="Grid Table 3 Accent 6" w:uiPriority="48"/>
-    <w:lsdException w:name="Grid Table 4 Accent 6" w:uiPriority="49"/>
-    <w:lsdException w:name="Grid Table 5 Dark Accent 6" w:uiPriority="50"/>
-    <w:lsdException w:name="Grid Table 6 Colorful Accent 6" w:uiPriority="51"/>
-    <w:lsdException w:name="Grid Table 7 Colorful Accent 6" w:uiPriority="52"/>
-    <w:lsdException w:name="List Table 1 Light" w:uiPriority="46"/>
-    <w:lsdException w:name="List Table 2" w:uiPriority="47"/>
-    <w:lsdException w:name="List Table 3" w:uiPriority="48"/>
-    <w:lsdException w:name="List Table 4" w:uiPriority="49"/>
-    <w:lsdException w:name="List Table 5 Dark" w:uiPriority="50"/>
-    <w:lsdException w:name="List Table 6 Colorful" w:uiPriority="51"/>
-    <w:lsdException w:name="List Table 7 Colorful" w:uiPriority="52"/>
-    <w:lsdException w:name="List Table 1 Light Accent 1" w:uiPriority="46"/>
-    <w:lsdException w:name="List Table 2 Accent 1" w:uiPriority="47"/>
-    <w:lsdException w:name="List Table 3 Accent 1" w:uiPriority="48"/>
-    <w:lsdException w:name="List Table 4 Accent 1" w:uiPriority="49"/>
-    <w:lsdException w:name="List Table 5 Dark Accent 1" w:uiPriority="50"/>
-    <w:lsdException w:name="List Table 6 Colorful Accent 1" w:uiPriority="51"/>
-    <w:lsdException w:name="List Table 7 Colorful Accent 1" w:uiPriority="52"/>
-    <w:lsdException w:name="List Table 1 Light Accent 2" w:uiPriority="46"/>
-    <w:lsdException w:name="List Table 2 Accent 2" w:uiPriority="47"/>
-    <w:lsdException w:name="List Table 3 Accent 2" w:uiPriority="48"/>
-    <w:lsdException w:name="List Table 4 Accent 2" w:uiPriority="49"/>
-    <w:lsdException w:name="List Table 5 Dark Accent 2" w:uiPriority="50"/>
-    <w:lsdException w:name="List Table 6 Colorful Accent 2" w:uiPriority="51"/>
-    <w:lsdException w:name="List Table 7 Colorful Accent 2" w:uiPriority="52"/>
-    <w:lsdException w:name="List Table 1 Light Accent 3" w:uiPriority="46"/>
-    <w:lsdException w:name="List Table 2 Accent 3" w:uiPriority="47"/>
-    <w:lsdException w:name="List Table 3 Accent 3" w:uiPriority="48"/>
-    <w:lsdException w:name="List Table 4 Accent 3" w:uiPriority="49"/>
-    <w:lsdException w:name="List Table 5 Dark Accent 3" w:uiPriority="50"/>
-    <w:lsdException w:name="List Table 6 Colorful Accent 3" w:uiPriority="51"/>
-    <w:lsdException w:name="List Table 7 Colorful Accent 3" w:uiPriority="52"/>
-    <w:lsdException w:name="List Table 1 Light Accent 4" w:uiPriority="46"/>
-    <w:lsdException w:name="List Table 2 Accent 4" w:uiPriority="47"/>
-    <w:lsdException w:name="List Table 3 Accent 4" w:uiPriority="48"/>
-    <w:lsdException w:name="List Table 4 Accent 4" w:uiPriority="49"/>
-    <w:lsdException w:name="List Table 5 Dark Accent 4" w:uiPriority="50"/>
-    <w:lsdException w:name="List Table 6 Colorful Accent 4" w:uiPriority="51"/>
-    <w:lsdException w:name="List Table 7 Colorful Accent 4" w:uiPriority="52"/>
-    <w:lsdException w:name="List Table 1 Light Accent 5" w:uiPriority="46"/>
-    <w:lsdException w:name="List Table 2 Accent 5" w:uiPriority="47"/>
-    <w:lsdException w:name="List Table 3 Accent 5" w:uiPriority="48"/>
-    <w:lsdException w:name="List Table 4 Accent 5" w:uiPriority="49"/>
-    <w:lsdException w:name="List Table 5 Dark Accent 5" w:uiPriority="50"/>
-    <w:lsdException w:name="List Table 6 Colorful Accent 5" w:uiPriority="51"/>
-    <w:lsdException w:name="List Table 7 Colorful Accent 5" w:uiPriority="52"/>
-    <w:lsdException w:name="List Table 1 Light Accent 6" w:uiPriority="46"/>
-    <w:lsdException w:name="List Table 2 Accent 6" w:uiPriority="47"/>
-    <w:lsdException w:name="List Table 3 Accent 6" w:uiPriority="48"/>
-    <w:lsdException w:name="List Table 4 Accent 6" w:uiPriority="49"/>
-    <w:lsdException w:name="List Table 5 Dark Accent 6" w:uiPriority="50"/>
-    <w:lsdException w:name="List Table 6 Colorful Accent 6" w:uiPriority="51"/>
-    <w:lsdException w:name="List Table 7 Colorful Accent 6" w:uiPriority="52"/>
-    <w:lsdException w:name="Mention" w:semiHidden="1" w:unhideWhenUsed="1"/>
-    <w:lsdException w:name="Smart Hyperlink" w:semiHidden="1" w:unhideWhenUsed="1"/>
-    <w:lsdException w:name="Hashtag" w:semiHidden="1" w:unhideWhenUsed="1"/>
-    <w:lsdException w:name="Unresolved Mention" w:semiHidden="1" w:unhideWhenUsed="1"/>
-    <w:lsdException w:name="Smart Link" w:semiHidden="1" w:unhideWhenUsed="1"/>
-    <w:lsdException w:name="Smart Link Error" w:semiHidden="1" w:unhideWhenUsed="1"/>
+  <w:latentStyles w:defLockedState="0" w:defUIPriority="99" w:defSemiHidden="1" w:defUnhideWhenUsed="1" w:defQFormat="0" w:count="267">
+    <w:lsdException w:name="Normal" w:semiHidden="0" w:uiPriority="0" w:unhideWhenUsed="0" w:qFormat="1"/>
+    <w:lsdException w:name="heading 1" w:semiHidden="0" w:uiPriority="9" w:unhideWhenUsed="0" w:qFormat="1"/>
+    <w:lsdException w:name="heading 2" w:uiPriority="9" w:qFormat="1"/>
+    <w:lsdException w:name="heading 3" w:uiPriority="9" w:qFormat="1"/>
+    <w:lsdException w:name="heading 4" w:uiPriority="9" w:qFormat="1"/>
+    <w:lsdException w:name="heading 5" w:uiPriority="9" w:qFormat="1"/>
+    <w:lsdException w:name="heading 6" w:uiPriority="9" w:qFormat="1"/>
+    <w:lsdException w:name="heading 7" w:uiPriority="9" w:qFormat="1"/>
+    <w:lsdException w:name="heading 8" w:uiPriority="9" w:qFormat="1"/>
+    <w:lsdException w:name="heading 9" w:uiPriority="9" w:qFormat="1"/>
+    <w:lsdException w:name="toc 1" w:uiPriority="39"/>
+    <w:lsdException w:name="toc 2" w:uiPriority="39"/>
+    <w:lsdException w:name="toc 3" w:uiPriority="39"/>
+    <w:lsdException w:name="toc 4" w:uiPriority="39"/>
+    <w:lsdException w:name="toc 5" w:uiPriority="39"/>
+    <w:lsdException w:name="toc 6" w:uiPriority="39"/>
+    <w:lsdException w:name="toc 7" w:uiPriority="39"/>
+    <w:lsdException w:name="toc 8" w:uiPriority="39"/>
+    <w:lsdException w:name="toc 9" w:uiPriority="39"/>
+    <w:lsdException w:name="caption" w:uiPriority="35" w:qFormat="1"/>
+    <w:lsdException w:name="Title" w:semiHidden="0" w:uiPriority="10" w:unhideWhenUsed="0" w:qFormat="1"/>
+    <w:lsdException w:name="Default Paragraph Font" w:uiPriority="1"/>
+    <w:lsdException w:name="Subtitle" w:semiHidden="0" w:uiPriority="11" w:unhideWhenUsed="0" w:qFormat="1"/>
+    <w:lsdException w:name="Strong" w:semiHidden="0" w:uiPriority="22" w:unhideWhenUsed="0" w:qFormat="1"/>
+    <w:lsdException w:name="Emphasis" w:semiHidden="0" w:uiPriority="20" w:unhideWhenUsed="0" w:qFormat="1"/>
+    <w:lsdException w:name="Table Professional" w:semiHidden="0" w:unhideWhenUsed="0"/>
+    <w:lsdException w:name="Table Web 1" w:semiHidden="0" w:unhideWhenUsed="0"/>
+    <w:lsdException w:name="Table Web 2" w:semiHidden="0" w:unhideWhenUsed="0"/>
+    <w:lsdException w:name="Table Grid" w:semiHidden="0" w:uiPriority="59" w:unhideWhenUsed="0"/>
+    <w:lsdException w:name="Placeholder Text" w:unhideWhenUsed="0"/>
+    <w:lsdException w:name="No Spacing" w:semiHidden="0" w:uiPriority="1" w:unhideWhenUsed="0" w:qFormat="1"/>
+    <w:lsdException w:name="Light Shading" w:semiHidden="0" w:uiPriority="60" w:unhideWhenUsed="0"/>
+    <w:lsdException w:name="Light List" w:semiHidden="0" w:uiPriority="61" w:unhideWhenUsed="0"/>
+    <w:lsdException w:name="Light Grid" w:semiHidden="0" w:uiPriority="62" w:unhideWhenUsed="0"/>
+    <w:lsdException w:name="Medium Shading 1" w:semiHidden="0" w:uiPriority="63" w:unhideWhenUsed="0"/>
+    <w:lsdException w:name="Medium Shading 2" w:semiHidden="0" w:uiPriority="64" w:unhideWhenUsed="0"/>
+    <w:lsdException w:name="Medium List 1" w:semiHidden="0" w:uiPriority="65" w:unhideWhenUsed="0"/>
+    <w:lsdException w:name="Medium List 2" w:semiHidden="0" w:uiPriority="66" w:unhideWhenUsed="0"/>
+    <w:lsdException w:name="Medium Grid 1" w:semiHidden="0" w:uiPriority="67" w:unhideWhenUsed="0"/>
+    <w:lsdException w:name="Medium Grid 2" w:semiHidden="0" w:uiPriority="68" w:unhideWhenUsed="0"/>
+    <w:lsdException w:name="Medium Grid 3" w:semiHidden="0" w:uiPriority="69" w:unhideWhenUsed="0"/>
+    <w:lsdException w:name="Dark List" w:semiHidden="0" w:uiPriority="70" w:unhideWhenUsed="0"/>
+    <w:lsdException w:name="Colorful Shading" w:semiHidden="0" w:uiPriority="71" w:unhideWhenUsed="0"/>
+    <w:lsdException w:name="Colorful List" w:semiHidden="0" w:uiPriority="72" w:unhideWhenUsed="0"/>
+    <w:lsdException w:name="Colorful Grid" w:semiHidden="0" w:uiPriority="73" w:unhideWhenUsed="0"/>
+    <w:lsdException w:name="Light Shading Accent 1" w:semiHidden="0" w:uiPriority="60" w:unhideWhenUsed="0"/>
+    <w:lsdException w:name="Light List Accent 1" w:semiHidden="0" w:uiPriority="61" w:unhideWhenUsed="0"/>
+    <w:lsdException w:name="Light Grid Accent 1" w:semiHidden="0" w:uiPriority="62" w:unhideWhenUsed="0"/>
+    <w:lsdException w:name="Medium Shading 1 Accent 1" w:semiHidden="0" w:uiPriority="63" w:unhideWhenUsed="0"/>
+    <w:lsdException w:name="Medium Shading 2 Accent 1" w:semiHidden="0" w:uiPriority="64" w:unhideWhenUsed="0"/>
+    <w:lsdException w:name="Medium List 1 Accent 1" w:semiHidden="0" w:uiPriority="65" w:unhideWhenUsed="0"/>
+    <w:lsdException w:name="Revision" w:unhideWhenUsed="0"/>
+    <w:lsdException w:name="List Paragraph" w:semiHidden="0" w:uiPriority="34" w:unhideWhenUsed="0" w:qFormat="1"/>
+    <w:lsdException w:name="Quote" w:semiHidden="0" w:uiPriority="29" w:unhideWhenUsed="0" w:qFormat="1"/>
+    <w:lsdException w:name="Intense Quote" w:semiHidden="0" w:uiPriority="30" w:unhideWhenUsed="0" w:qFormat="1"/>
+    <w:lsdException w:name="Medium List 2 Accent 1" w:semiHidden="0" w:uiPriority="66" w:unhideWhenUsed="0"/>
+    <w:lsdException w:name="Medium Grid 1 Accent 1" w:semiHidden="0" w:uiPriority="67" w:unhideWhenUsed="0"/>
+    <w:lsdException w:name="Medium Grid 2 Accent 1" w:semiHidden="0" w:uiPriority="68" w:unhideWhenUsed="0"/>
+    <w:lsdException w:name="Medium Grid 3 Accent 1" w:semiHidden="0" w:uiPriority="69" w:unhideWhenUsed="0"/>
+    <w:lsdException w:name="Dark List Accent 1" w:semiHidden="0" w:uiPriority="70" w:unhideWhenUsed="0"/>
+    <w:lsdException w:name="Colorful Shading Accent 1" w:semiHidden="0" w:uiPriority="71" w:unhideWhenUsed="0"/>
+    <w:lsdException w:name="Colorful List Accent 1" w:semiHidden="0" w:uiPriority="72" w:unhideWhenUsed="0"/>
+    <w:lsdException w:name="Colorful Grid Accent 1" w:semiHidden="0" w:uiPriority="73" w:unhideWhenUsed="0"/>
+    <w:lsdException w:name="Light Shading Accent 2" w:semiHidden="0" w:uiPriority="60" w:unhideWhenUsed="0"/>
+    <w:lsdException w:name="Light List Accent 2" w:semiHidden="0" w:uiPriority="61" w:unhideWhenUsed="0"/>
+    <w:lsdException w:name="Light Grid Accent 2" w:semiHidden="0" w:uiPriority="62" w:unhideWhenUsed="0"/>
+    <w:lsdException w:name="Medium Shading 1 Accent 2" w:semiHidden="0" w:uiPriority="63" w:unhideWhenUsed="0"/>
+    <w:lsdException w:name="Medium Shading 2 Accent 2" w:semiHidden="0" w:uiPriority="64" w:unhideWhenUsed="0"/>
+    <w:lsdException w:name="Medium List 1 Accent 2" w:semiHidden="0" w:uiPriority="65" w:unhideWhenUsed="0"/>
+    <w:lsdException w:name="Medium List 2 Accent 2" w:semiHidden="0" w:uiPriority="66" w:unhideWhenUsed="0"/>
+    <w:lsdException w:name="Medium Grid 1 Accent 2" w:semiHidden="0" w:uiPriority="67" w:unhideWhenUsed="0"/>
+    <w:lsdException w:name="Medium Grid 2 Accent 2" w:semiHidden="0" w:uiPriority="68" w:unhideWhenUsed="0"/>
+    <w:lsdException w:name="Medium Grid 3 Accent 2" w:semiHidden="0" w:uiPriority="69" w:unhideWhenUsed="0"/>
+    <w:lsdException w:name="Dark List Accent 2" w:semiHidden="0" w:uiPriority="70" w:unhideWhenUsed="0"/>
+    <w:lsdException w:name="Colorful Shading Accent 2" w:semiHidden="0" w:uiPriority="71" w:unhideWhenUsed="0"/>
+    <w:lsdException w:name="Colorful List Accent 2" w:semiHidden="0" w:uiPriority="72" w:unhideWhenUsed="0"/>
+    <w:lsdException w:name="Colorful Grid Accent 2" w:semiHidden="0" w:uiPriority="73" w:unhideWhenUsed="0"/>
+    <w:lsdException w:name="Light Shading Accent 3" w:semiHidden="0" w:uiPriority="60" w:unhideWhenUsed="0"/>
+    <w:lsdException w:name="Light List Accent 3" w:semiHidden="0" w:uiPriority="61" w:unhideWhenUsed="0"/>
+    <w:lsdException w:name="Light Grid Accent 3" w:semiHidden="0" w:uiPriority="62" w:unhideWhenUsed="0"/>
+    <w:lsdException w:name="Medium Shading 1 Accent 3" w:semiHidden="0" w:uiPriority="63" w:unhideWhenUsed="0"/>
+    <w:lsdException w:name="Medium Shading 2 Accent 3" w:semiHidden="0" w:uiPriority="64" w:unhideWhenUsed="0"/>
+    <w:lsdException w:name="Medium List 1 Accent 3" w:semiHidden="0" w:uiPriority="65" w:unhideWhenUsed="0"/>
+    <w:lsdException w:name="Medium List 2 Accent 3" w:semiHidden="0" w:uiPriority="66" w:unhideWhenUsed="0"/>
+    <w:lsdException w:name="Medium Grid 1 Accent 3" w:semiHidden="0" w:uiPriority="67" w:unhideWhenUsed="0"/>
+    <w:lsdException w:name="Medium Grid 2 Accent 3" w:semiHidden="0" w:uiPriority="68" w:unhideWhenUsed="0"/>
+    <w:lsdException w:name="Medium Grid 3 Accent 3" w:semiHidden="0" w:uiPriority="69" w:unhideWhenUsed="0"/>
+    <w:lsdException w:name="Dark List Accent 3" w:semiHidden="0" w:uiPriority="70" w:unhideWhenUsed="0"/>
+    <w:lsdException w:name="Colorful Shading Accent 3" w:semiHidden="0" w:uiPriority="71" w:unhideWhenUsed="0"/>
+    <w:lsdException w:name="Colorful List Accent 3" w:semiHidden="0" w:uiPriority="72" w:unhideWhenUsed="0"/>
+    <w:lsdException w:name="Colorful Grid Accent 3" w:semiHidden="0" w:uiPriority="73" w:unhideWhenUsed="0"/>
+    <w:lsdException w:name="Light Shading Accent 4" w:semiHidden="0" w:uiPriority="60" w:unhideWhenUsed="0"/>
+    <w:lsdException w:name="Light List Accent 4" w:semiHidden="0" w:uiPriority="61" w:unhideWhenUsed="0"/>
+    <w:lsdException w:name="Light Grid Accent 4" w:semiHidden="0" w:uiPriority="62" w:unhideWhenUsed="0"/>
+    <w:lsdException w:name="Medium Shading 1 Accent 4" w:semiHidden="0" w:uiPriority="63" w:unhideWhenUsed="0"/>
+    <w:lsdException w:name="Medium Shading 2 Accent 4" w:semiHidden="0" w:uiPriority="64" w:unhideWhenUsed="0"/>
+    <w:lsdException w:name="Medium List 1 Accent 4" w:semiHidden="0" w:uiPriority="65" w:unhideWhenUsed="0"/>
+    <w:lsdException w:name="Medium List 2 Accent 4" w:semiHidden="0" w:uiPriority="66" w:unhideWhenUsed="0"/>
+    <w:lsdException w:name="Medium Grid 1 Accent 4" w:semiHidden="0" w:uiPriority="67" w:unhideWhenUsed="0"/>
+    <w:lsdException w:name="Medium Grid 2 Accent 4" w:semiHidden="0" w:uiPriority="68" w:unhideWhenUsed="0"/>
+    <w:lsdException w:name="Medium Grid 3 Accent 4" w:semiHidden="0" w:uiPriority="69" w:unhideWhenUsed="0"/>
+    <w:lsdException w:name="Dark List Accent 4" w:semiHidden="0" w:uiPriority="70" w:unhideWhenUsed="0"/>
+    <w:lsdException w:name="Colorful Shading Accent 4" w:semiHidden="0" w:uiPriority="71" w:unhideWhenUsed="0"/>
+    <w:lsdException w:name="Colorful List Accent 4" w:semiHidden="0" w:uiPriority="72" w:unhideWhenUsed="0"/>
+    <w:lsdException w:name="Colorful Grid Accent 4" w:semiHidden="0" w:uiPriority="73" w:unhideWhenUsed="0"/>
+    <w:lsdException w:name="Light Shading Accent 5" w:semiHidden="0" w:uiPriority="60" w:unhideWhenUsed="0"/>
+    <w:lsdException w:name="Light List Accent 5" w:semiHidden="0" w:uiPriority="61" w:unhideWhenUsed="0"/>
+    <w:lsdException w:name="Light Grid Accent 5" w:semiHidden="0" w:uiPriority="62" w:unhideWhenUsed="0"/>
+    <w:lsdException w:name="Medium Shading 1 Accent 5" w:semiHidden="0" w:uiPriority="63" w:unhideWhenUsed="0"/>
+    <w:lsdException w:name="Medium Shading 2 Accent 5" w:semiHidden="0" w:uiPriority="64" w:unhideWhenUsed="0"/>
+    <w:lsdException w:name="Medium List 1 Accent 5" w:semiHidden="0" w:uiPriority="65" w:unhideWhenUsed="0"/>
+    <w:lsdException w:name="Medium List 2 Accent 5" w:semiHidden="0" w:uiPriority="66" w:unhideWhenUsed="0"/>
+    <w:lsdException w:name="Medium Grid 1 Accent 5" w:semiHidden="0" w:uiPriority="67" w:unhideWhenUsed="0"/>
+    <w:lsdException w:name="Medium Grid 2 Accent 5" w:semiHidden="0" w:uiPriority="68" w:unhideWhenUsed="0"/>
+    <w:lsdException w:name="Medium Grid 3 Accent 5" w:semiHidden="0" w:uiPriority="69" w:unhideWhenUsed="0"/>
+    <w:lsdException w:name="Dark List Accent 5" w:semiHidden="0" w:uiPriority="70" w:unhideWhenUsed="0"/>
+    <w:lsdException w:name="Colorful Shading Accent 5" w:semiHidden="0" w:uiPriority="71" w:unhideWhenUsed="0"/>
+    <w:lsdException w:name="Colorful List Accent 5" w:semiHidden="0" w:uiPriority="72" w:unhideWhenUsed="0"/>
+    <w:lsdException w:name="Colorful Grid Accent 5" w:semiHidden="0" w:uiPriority="73" w:unhideWhenUsed="0"/>
+    <w:lsdException w:name="Light Shading Accent 6" w:semiHidden="0" w:uiPriority="60" w:unhideWhenUsed="0"/>
+    <w:lsdException w:name="Light List Accent 6" w:semiHidden="0" w:uiPriority="61" w:unhideWhenUsed="0"/>
+    <w:lsdException w:name="Light Grid Accent 6" w:semiHidden="0" w:uiPriority="62" w:unhideWhenUsed="0"/>
+    <w:lsdException w:name="Medium Shading 1 Accent 6" w:semiHidden="0" w:uiPriority="63" w:unhideWhenUsed="0"/>
+    <w:lsdException w:name="Medium Shading 2 Accent 6" w:semiHidden="0" w:uiPriority="64" w:unhideWhenUsed="0"/>
+    <w:lsdException w:name="Medium List 1 Accent 6" w:semiHidden="0" w:uiPriority="65" w:unhideWhenUsed="0"/>
+    <w:lsdException w:name="Medium List 2 Accent 6" w:semiHidden="0" w:uiPriority="66" w:unhideWhenUsed="0"/>
+    <w:lsdException w:name="Medium Grid 1 Accent 6" w:semiHidden="0" w:uiPriority="67" w:unhideWhenUsed="0"/>
+    <w:lsdException w:name="Medium Grid 2 Accent 6" w:semiHidden="0" w:uiPriority="68" w:unhideWhenUsed="0"/>
+    <w:lsdException w:name="Medium Grid 3 Accent 6" w:semiHidden="0" w:uiPriority="69" w:unhideWhenUsed="0"/>
+    <w:lsdException w:name="Dark List Accent 6" w:semiHidden="0" w:uiPriority="70" w:unhideWhenUsed="0"/>
+    <w:lsdException w:name="Colorful Shading Accent 6" w:semiHidden="0" w:uiPriority="71" w:unhideWhenUsed="0"/>
+    <w:lsdException w:name="Colorful List Accent 6" w:semiHidden="0" w:uiPriority="72" w:unhideWhenUsed="0"/>
+    <w:lsdException w:name="Colorful Grid Accent 6" w:semiHidden="0" w:uiPriority="73" w:unhideWhenUsed="0"/>
+    <w:lsdException w:name="Subtle Emphasis" w:semiHidden="0" w:uiPriority="19" w:unhideWhenUsed="0" w:qFormat="1"/>
+    <w:lsdException w:name="Intense Emphasis" w:semiHidden="0" w:uiPriority="21" w:unhideWhenUsed="0" w:qFormat="1"/>
+    <w:lsdException w:name="Subtle Reference" w:semiHidden="0" w:uiPriority="31" w:unhideWhenUsed="0" w:qFormat="1"/>
+    <w:lsdException w:name="Intense Reference" w:semiHidden="0" w:uiPriority="32" w:unhideWhenUsed="0" w:qFormat="1"/>
+    <w:lsdException w:name="Book Title" w:semiHidden="0" w:uiPriority="33" w:unhideWhenUsed="0" w:qFormat="1"/>
+    <w:lsdException w:name="Bibliography" w:uiPriority="37"/>
+    <w:lsdException w:name="TOC Heading" w:uiPriority="39" w:qFormat="1"/>
   </w:latentStyles>
   <w:style w:type="paragraph" w:default="1" w:styleId="Normal">
     <w:name w:val="Normal"/>
@@ -2398,6 +2064,7 @@
       <w:lang w:val="en-US"/>
     </w:rPr>
     <w:tblPr>
+      <w:tblInd w:w="0" w:type="dxa"/>
       <w:tblBorders>
         <w:top w:val="single" w:sz="4" w:space="0" w:color="auto"/>
         <w:left w:val="single" w:sz="4" w:space="0" w:color="auto"/>
@@ -2406,6 +2073,250 @@
         <w:insideH w:val="single" w:sz="4" w:space="0" w:color="auto"/>
         <w:insideV w:val="single" w:sz="4" w:space="0" w:color="auto"/>
       </w:tblBorders>
+      <w:tblCellMar>
+        <w:top w:w="0" w:type="dxa"/>
+        <w:left w:w="108" w:type="dxa"/>
+        <w:bottom w:w="0" w:type="dxa"/>
+        <w:right w:w="108" w:type="dxa"/>
+      </w:tblCellMar>
+    </w:tblPr>
+  </w:style>
+  <w:style w:type="character" w:customStyle="1" w:styleId="5yl5">
+    <w:name w:val="_5yl5"/>
+    <w:basedOn w:val="DefaultParagraphFont"/>
+    <w:rsid w:val="00775ED5"/>
+  </w:style>
+</w:styles>
+</file>
+
+<file path=word/stylesWithEffects.xml><?xml version="1.0" encoding="utf-8"?>
+<w:styles xmlns:wpc="http://schemas.microsoft.com/office/word/2010/wordprocessingCanvas" xmlns:mc="http://schemas.openxmlformats.org/markup-compatibility/2006" xmlns:o="urn:schemas-microsoft-com:office:office" xmlns:r="http://schemas.openxmlformats.org/officeDocument/2006/relationships" xmlns:m="http://schemas.openxmlformats.org/officeDocument/2006/math" xmlns:v="urn:schemas-microsoft-com:vml" xmlns:wp14="http://schemas.microsoft.com/office/word/2010/wordprocessingDrawing" xmlns:wp="http://schemas.openxmlformats.org/drawingml/2006/wordprocessingDrawing" xmlns:w10="urn:schemas-microsoft-com:office:word" xmlns:w="http://schemas.openxmlformats.org/wordprocessingml/2006/main" xmlns:w14="http://schemas.microsoft.com/office/word/2010/wordml" xmlns:wpg="http://schemas.microsoft.com/office/word/2010/wordprocessingGroup" xmlns:wpi="http://schemas.microsoft.com/office/word/2010/wordprocessingInk" xmlns:wne="http://schemas.microsoft.com/office/word/2006/wordml" xmlns:wps="http://schemas.microsoft.com/office/word/2010/wordprocessingShape" mc:Ignorable="w14 wp14">
+  <w:docDefaults>
+    <w:rPrDefault>
+      <w:rPr>
+        <w:rFonts w:ascii="Times New Roman" w:eastAsiaTheme="minorHAnsi" w:hAnsi="Times New Roman" w:cstheme="minorBidi"/>
+        <w:sz w:val="28"/>
+        <w:szCs w:val="22"/>
+        <w:lang w:val="vi-VN" w:eastAsia="en-US" w:bidi="ar-SA"/>
+      </w:rPr>
+    </w:rPrDefault>
+    <w:pPrDefault>
+      <w:pPr>
+        <w:spacing w:after="160" w:line="259" w:lineRule="auto"/>
+      </w:pPr>
+    </w:pPrDefault>
+  </w:docDefaults>
+  <w:latentStyles w:defLockedState="0" w:defUIPriority="99" w:defSemiHidden="1" w:defUnhideWhenUsed="1" w:defQFormat="0" w:count="267">
+    <w:lsdException w:name="Normal" w:semiHidden="0" w:uiPriority="0" w:unhideWhenUsed="0" w:qFormat="1"/>
+    <w:lsdException w:name="heading 1" w:semiHidden="0" w:uiPriority="9" w:unhideWhenUsed="0" w:qFormat="1"/>
+    <w:lsdException w:name="heading 2" w:uiPriority="9" w:qFormat="1"/>
+    <w:lsdException w:name="heading 3" w:uiPriority="9" w:qFormat="1"/>
+    <w:lsdException w:name="heading 4" w:uiPriority="9" w:qFormat="1"/>
+    <w:lsdException w:name="heading 5" w:uiPriority="9" w:qFormat="1"/>
+    <w:lsdException w:name="heading 6" w:uiPriority="9" w:qFormat="1"/>
+    <w:lsdException w:name="heading 7" w:uiPriority="9" w:qFormat="1"/>
+    <w:lsdException w:name="heading 8" w:uiPriority="9" w:qFormat="1"/>
+    <w:lsdException w:name="heading 9" w:uiPriority="9" w:qFormat="1"/>
+    <w:lsdException w:name="toc 1" w:uiPriority="39"/>
+    <w:lsdException w:name="toc 2" w:uiPriority="39"/>
+    <w:lsdException w:name="toc 3" w:uiPriority="39"/>
+    <w:lsdException w:name="toc 4" w:uiPriority="39"/>
+    <w:lsdException w:name="toc 5" w:uiPriority="39"/>
+    <w:lsdException w:name="toc 6" w:uiPriority="39"/>
+    <w:lsdException w:name="toc 7" w:uiPriority="39"/>
+    <w:lsdException w:name="toc 8" w:uiPriority="39"/>
+    <w:lsdException w:name="toc 9" w:uiPriority="39"/>
+    <w:lsdException w:name="caption" w:uiPriority="35" w:qFormat="1"/>
+    <w:lsdException w:name="Title" w:semiHidden="0" w:uiPriority="10" w:unhideWhenUsed="0" w:qFormat="1"/>
+    <w:lsdException w:name="Default Paragraph Font" w:uiPriority="1"/>
+    <w:lsdException w:name="Subtitle" w:semiHidden="0" w:uiPriority="11" w:unhideWhenUsed="0" w:qFormat="1"/>
+    <w:lsdException w:name="Strong" w:semiHidden="0" w:uiPriority="22" w:unhideWhenUsed="0" w:qFormat="1"/>
+    <w:lsdException w:name="Emphasis" w:semiHidden="0" w:uiPriority="20" w:unhideWhenUsed="0" w:qFormat="1"/>
+    <w:lsdException w:name="Table Professional" w:semiHidden="0" w:unhideWhenUsed="0"/>
+    <w:lsdException w:name="Table Web 1" w:semiHidden="0" w:unhideWhenUsed="0"/>
+    <w:lsdException w:name="Table Web 2" w:semiHidden="0" w:unhideWhenUsed="0"/>
+    <w:lsdException w:name="Table Grid" w:semiHidden="0" w:uiPriority="59" w:unhideWhenUsed="0"/>
+    <w:lsdException w:name="Placeholder Text" w:unhideWhenUsed="0"/>
+    <w:lsdException w:name="No Spacing" w:semiHidden="0" w:uiPriority="1" w:unhideWhenUsed="0" w:qFormat="1"/>
+    <w:lsdException w:name="Light Shading" w:semiHidden="0" w:uiPriority="60" w:unhideWhenUsed="0"/>
+    <w:lsdException w:name="Light List" w:semiHidden="0" w:uiPriority="61" w:unhideWhenUsed="0"/>
+    <w:lsdException w:name="Light Grid" w:semiHidden="0" w:uiPriority="62" w:unhideWhenUsed="0"/>
+    <w:lsdException w:name="Medium Shading 1" w:semiHidden="0" w:uiPriority="63" w:unhideWhenUsed="0"/>
+    <w:lsdException w:name="Medium Shading 2" w:semiHidden="0" w:uiPriority="64" w:unhideWhenUsed="0"/>
+    <w:lsdException w:name="Medium List 1" w:semiHidden="0" w:uiPriority="65" w:unhideWhenUsed="0"/>
+    <w:lsdException w:name="Medium List 2" w:semiHidden="0" w:uiPriority="66" w:unhideWhenUsed="0"/>
+    <w:lsdException w:name="Medium Grid 1" w:semiHidden="0" w:uiPriority="67" w:unhideWhenUsed="0"/>
+    <w:lsdException w:name="Medium Grid 2" w:semiHidden="0" w:uiPriority="68" w:unhideWhenUsed="0"/>
+    <w:lsdException w:name="Medium Grid 3" w:semiHidden="0" w:uiPriority="69" w:unhideWhenUsed="0"/>
+    <w:lsdException w:name="Dark List" w:semiHidden="0" w:uiPriority="70" w:unhideWhenUsed="0"/>
+    <w:lsdException w:name="Colorful Shading" w:semiHidden="0" w:uiPriority="71" w:unhideWhenUsed="0"/>
+    <w:lsdException w:name="Colorful List" w:semiHidden="0" w:uiPriority="72" w:unhideWhenUsed="0"/>
+    <w:lsdException w:name="Colorful Grid" w:semiHidden="0" w:uiPriority="73" w:unhideWhenUsed="0"/>
+    <w:lsdException w:name="Light Shading Accent 1" w:semiHidden="0" w:uiPriority="60" w:unhideWhenUsed="0"/>
+    <w:lsdException w:name="Light List Accent 1" w:semiHidden="0" w:uiPriority="61" w:unhideWhenUsed="0"/>
+    <w:lsdException w:name="Light Grid Accent 1" w:semiHidden="0" w:uiPriority="62" w:unhideWhenUsed="0"/>
+    <w:lsdException w:name="Medium Shading 1 Accent 1" w:semiHidden="0" w:uiPriority="63" w:unhideWhenUsed="0"/>
+    <w:lsdException w:name="Medium Shading 2 Accent 1" w:semiHidden="0" w:uiPriority="64" w:unhideWhenUsed="0"/>
+    <w:lsdException w:name="Medium List 1 Accent 1" w:semiHidden="0" w:uiPriority="65" w:unhideWhenUsed="0"/>
+    <w:lsdException w:name="Revision" w:unhideWhenUsed="0"/>
+    <w:lsdException w:name="List Paragraph" w:semiHidden="0" w:uiPriority="34" w:unhideWhenUsed="0" w:qFormat="1"/>
+    <w:lsdException w:name="Quote" w:semiHidden="0" w:uiPriority="29" w:unhideWhenUsed="0" w:qFormat="1"/>
+    <w:lsdException w:name="Intense Quote" w:semiHidden="0" w:uiPriority="30" w:unhideWhenUsed="0" w:qFormat="1"/>
+    <w:lsdException w:name="Medium List 2 Accent 1" w:semiHidden="0" w:uiPriority="66" w:unhideWhenUsed="0"/>
+    <w:lsdException w:name="Medium Grid 1 Accent 1" w:semiHidden="0" w:uiPriority="67" w:unhideWhenUsed="0"/>
+    <w:lsdException w:name="Medium Grid 2 Accent 1" w:semiHidden="0" w:uiPriority="68" w:unhideWhenUsed="0"/>
+    <w:lsdException w:name="Medium Grid 3 Accent 1" w:semiHidden="0" w:uiPriority="69" w:unhideWhenUsed="0"/>
+    <w:lsdException w:name="Dark List Accent 1" w:semiHidden="0" w:uiPriority="70" w:unhideWhenUsed="0"/>
+    <w:lsdException w:name="Colorful Shading Accent 1" w:semiHidden="0" w:uiPriority="71" w:unhideWhenUsed="0"/>
+    <w:lsdException w:name="Colorful List Accent 1" w:semiHidden="0" w:uiPriority="72" w:unhideWhenUsed="0"/>
+    <w:lsdException w:name="Colorful Grid Accent 1" w:semiHidden="0" w:uiPriority="73" w:unhideWhenUsed="0"/>
+    <w:lsdException w:name="Light Shading Accent 2" w:semiHidden="0" w:uiPriority="60" w:unhideWhenUsed="0"/>
+    <w:lsdException w:name="Light List Accent 2" w:semiHidden="0" w:uiPriority="61" w:unhideWhenUsed="0"/>
+    <w:lsdException w:name="Light Grid Accent 2" w:semiHidden="0" w:uiPriority="62" w:unhideWhenUsed="0"/>
+    <w:lsdException w:name="Medium Shading 1 Accent 2" w:semiHidden="0" w:uiPriority="63" w:unhideWhenUsed="0"/>
+    <w:lsdException w:name="Medium Shading 2 Accent 2" w:semiHidden="0" w:uiPriority="64" w:unhideWhenUsed="0"/>
+    <w:lsdException w:name="Medium List 1 Accent 2" w:semiHidden="0" w:uiPriority="65" w:unhideWhenUsed="0"/>
+    <w:lsdException w:name="Medium List 2 Accent 2" w:semiHidden="0" w:uiPriority="66" w:unhideWhenUsed="0"/>
+    <w:lsdException w:name="Medium Grid 1 Accent 2" w:semiHidden="0" w:uiPriority="67" w:unhideWhenUsed="0"/>
+    <w:lsdException w:name="Medium Grid 2 Accent 2" w:semiHidden="0" w:uiPriority="68" w:unhideWhenUsed="0"/>
+    <w:lsdException w:name="Medium Grid 3 Accent 2" w:semiHidden="0" w:uiPriority="69" w:unhideWhenUsed="0"/>
+    <w:lsdException w:name="Dark List Accent 2" w:semiHidden="0" w:uiPriority="70" w:unhideWhenUsed="0"/>
+    <w:lsdException w:name="Colorful Shading Accent 2" w:semiHidden="0" w:uiPriority="71" w:unhideWhenUsed="0"/>
+    <w:lsdException w:name="Colorful List Accent 2" w:semiHidden="0" w:uiPriority="72" w:unhideWhenUsed="0"/>
+    <w:lsdException w:name="Colorful Grid Accent 2" w:semiHidden="0" w:uiPriority="73" w:unhideWhenUsed="0"/>
+    <w:lsdException w:name="Light Shading Accent 3" w:semiHidden="0" w:uiPriority="60" w:unhideWhenUsed="0"/>
+    <w:lsdException w:name="Light List Accent 3" w:semiHidden="0" w:uiPriority="61" w:unhideWhenUsed="0"/>
+    <w:lsdException w:name="Light Grid Accent 3" w:semiHidden="0" w:uiPriority="62" w:unhideWhenUsed="0"/>
+    <w:lsdException w:name="Medium Shading 1 Accent 3" w:semiHidden="0" w:uiPriority="63" w:unhideWhenUsed="0"/>
+    <w:lsdException w:name="Medium Shading 2 Accent 3" w:semiHidden="0" w:uiPriority="64" w:unhideWhenUsed="0"/>
+    <w:lsdException w:name="Medium List 1 Accent 3" w:semiHidden="0" w:uiPriority="65" w:unhideWhenUsed="0"/>
+    <w:lsdException w:name="Medium List 2 Accent 3" w:semiHidden="0" w:uiPriority="66" w:unhideWhenUsed="0"/>
+    <w:lsdException w:name="Medium Grid 1 Accent 3" w:semiHidden="0" w:uiPriority="67" w:unhideWhenUsed="0"/>
+    <w:lsdException w:name="Medium Grid 2 Accent 3" w:semiHidden="0" w:uiPriority="68" w:unhideWhenUsed="0"/>
+    <w:lsdException w:name="Medium Grid 3 Accent 3" w:semiHidden="0" w:uiPriority="69" w:unhideWhenUsed="0"/>
+    <w:lsdException w:name="Dark List Accent 3" w:semiHidden="0" w:uiPriority="70" w:unhideWhenUsed="0"/>
+    <w:lsdException w:name="Colorful Shading Accent 3" w:semiHidden="0" w:uiPriority="71" w:unhideWhenUsed="0"/>
+    <w:lsdException w:name="Colorful List Accent 3" w:semiHidden="0" w:uiPriority="72" w:unhideWhenUsed="0"/>
+    <w:lsdException w:name="Colorful Grid Accent 3" w:semiHidden="0" w:uiPriority="73" w:unhideWhenUsed="0"/>
+    <w:lsdException w:name="Light Shading Accent 4" w:semiHidden="0" w:uiPriority="60" w:unhideWhenUsed="0"/>
+    <w:lsdException w:name="Light List Accent 4" w:semiHidden="0" w:uiPriority="61" w:unhideWhenUsed="0"/>
+    <w:lsdException w:name="Light Grid Accent 4" w:semiHidden="0" w:uiPriority="62" w:unhideWhenUsed="0"/>
+    <w:lsdException w:name="Medium Shading 1 Accent 4" w:semiHidden="0" w:uiPriority="63" w:unhideWhenUsed="0"/>
+    <w:lsdException w:name="Medium Shading 2 Accent 4" w:semiHidden="0" w:uiPriority="64" w:unhideWhenUsed="0"/>
+    <w:lsdException w:name="Medium List 1 Accent 4" w:semiHidden="0" w:uiPriority="65" w:unhideWhenUsed="0"/>
+    <w:lsdException w:name="Medium List 2 Accent 4" w:semiHidden="0" w:uiPriority="66" w:unhideWhenUsed="0"/>
+    <w:lsdException w:name="Medium Grid 1 Accent 4" w:semiHidden="0" w:uiPriority="67" w:unhideWhenUsed="0"/>
+    <w:lsdException w:name="Medium Grid 2 Accent 4" w:semiHidden="0" w:uiPriority="68" w:unhideWhenUsed="0"/>
+    <w:lsdException w:name="Medium Grid 3 Accent 4" w:semiHidden="0" w:uiPriority="69" w:unhideWhenUsed="0"/>
+    <w:lsdException w:name="Dark List Accent 4" w:semiHidden="0" w:uiPriority="70" w:unhideWhenUsed="0"/>
+    <w:lsdException w:name="Colorful Shading Accent 4" w:semiHidden="0" w:uiPriority="71" w:unhideWhenUsed="0"/>
+    <w:lsdException w:name="Colorful List Accent 4" w:semiHidden="0" w:uiPriority="72" w:unhideWhenUsed="0"/>
+    <w:lsdException w:name="Colorful Grid Accent 4" w:semiHidden="0" w:uiPriority="73" w:unhideWhenUsed="0"/>
+    <w:lsdException w:name="Light Shading Accent 5" w:semiHidden="0" w:uiPriority="60" w:unhideWhenUsed="0"/>
+    <w:lsdException w:name="Light List Accent 5" w:semiHidden="0" w:uiPriority="61" w:unhideWhenUsed="0"/>
+    <w:lsdException w:name="Light Grid Accent 5" w:semiHidden="0" w:uiPriority="62" w:unhideWhenUsed="0"/>
+    <w:lsdException w:name="Medium Shading 1 Accent 5" w:semiHidden="0" w:uiPriority="63" w:unhideWhenUsed="0"/>
+    <w:lsdException w:name="Medium Shading 2 Accent 5" w:semiHidden="0" w:uiPriority="64" w:unhideWhenUsed="0"/>
+    <w:lsdException w:name="Medium List 1 Accent 5" w:semiHidden="0" w:uiPriority="65" w:unhideWhenUsed="0"/>
+    <w:lsdException w:name="Medium List 2 Accent 5" w:semiHidden="0" w:uiPriority="66" w:unhideWhenUsed="0"/>
+    <w:lsdException w:name="Medium Grid 1 Accent 5" w:semiHidden="0" w:uiPriority="67" w:unhideWhenUsed="0"/>
+    <w:lsdException w:name="Medium Grid 2 Accent 5" w:semiHidden="0" w:uiPriority="68" w:unhideWhenUsed="0"/>
+    <w:lsdException w:name="Medium Grid 3 Accent 5" w:semiHidden="0" w:uiPriority="69" w:unhideWhenUsed="0"/>
+    <w:lsdException w:name="Dark List Accent 5" w:semiHidden="0" w:uiPriority="70" w:unhideWhenUsed="0"/>
+    <w:lsdException w:name="Colorful Shading Accent 5" w:semiHidden="0" w:uiPriority="71" w:unhideWhenUsed="0"/>
+    <w:lsdException w:name="Colorful List Accent 5" w:semiHidden="0" w:uiPriority="72" w:unhideWhenUsed="0"/>
+    <w:lsdException w:name="Colorful Grid Accent 5" w:semiHidden="0" w:uiPriority="73" w:unhideWhenUsed="0"/>
+    <w:lsdException w:name="Light Shading Accent 6" w:semiHidden="0" w:uiPriority="60" w:unhideWhenUsed="0"/>
+    <w:lsdException w:name="Light List Accent 6" w:semiHidden="0" w:uiPriority="61" w:unhideWhenUsed="0"/>
+    <w:lsdException w:name="Light Grid Accent 6" w:semiHidden="0" w:uiPriority="62" w:unhideWhenUsed="0"/>
+    <w:lsdException w:name="Medium Shading 1 Accent 6" w:semiHidden="0" w:uiPriority="63" w:unhideWhenUsed="0"/>
+    <w:lsdException w:name="Medium Shading 2 Accent 6" w:semiHidden="0" w:uiPriority="64" w:unhideWhenUsed="0"/>
+    <w:lsdException w:name="Medium List 1 Accent 6" w:semiHidden="0" w:uiPriority="65" w:unhideWhenUsed="0"/>
+    <w:lsdException w:name="Medium List 2 Accent 6" w:semiHidden="0" w:uiPriority="66" w:unhideWhenUsed="0"/>
+    <w:lsdException w:name="Medium Grid 1 Accent 6" w:semiHidden="0" w:uiPriority="67" w:unhideWhenUsed="0"/>
+    <w:lsdException w:name="Medium Grid 2 Accent 6" w:semiHidden="0" w:uiPriority="68" w:unhideWhenUsed="0"/>
+    <w:lsdException w:name="Medium Grid 3 Accent 6" w:semiHidden="0" w:uiPriority="69" w:unhideWhenUsed="0"/>
+    <w:lsdException w:name="Dark List Accent 6" w:semiHidden="0" w:uiPriority="70" w:unhideWhenUsed="0"/>
+    <w:lsdException w:name="Colorful Shading Accent 6" w:semiHidden="0" w:uiPriority="71" w:unhideWhenUsed="0"/>
+    <w:lsdException w:name="Colorful List Accent 6" w:semiHidden="0" w:uiPriority="72" w:unhideWhenUsed="0"/>
+    <w:lsdException w:name="Colorful Grid Accent 6" w:semiHidden="0" w:uiPriority="73" w:unhideWhenUsed="0"/>
+    <w:lsdException w:name="Subtle Emphasis" w:semiHidden="0" w:uiPriority="19" w:unhideWhenUsed="0" w:qFormat="1"/>
+    <w:lsdException w:name="Intense Emphasis" w:semiHidden="0" w:uiPriority="21" w:unhideWhenUsed="0" w:qFormat="1"/>
+    <w:lsdException w:name="Subtle Reference" w:semiHidden="0" w:uiPriority="31" w:unhideWhenUsed="0" w:qFormat="1"/>
+    <w:lsdException w:name="Intense Reference" w:semiHidden="0" w:uiPriority="32" w:unhideWhenUsed="0" w:qFormat="1"/>
+    <w:lsdException w:name="Book Title" w:semiHidden="0" w:uiPriority="33" w:unhideWhenUsed="0" w:qFormat="1"/>
+    <w:lsdException w:name="Bibliography" w:uiPriority="37"/>
+    <w:lsdException w:name="TOC Heading" w:uiPriority="39" w:qFormat="1"/>
+  </w:latentStyles>
+  <w:style w:type="paragraph" w:default="1" w:styleId="Normal">
+    <w:name w:val="Normal"/>
+    <w:qFormat/>
+    <w:rsid w:val="00FA4E49"/>
+    <w:pPr>
+      <w:spacing w:after="200" w:line="276" w:lineRule="auto"/>
+    </w:pPr>
+    <w:rPr>
+      <w:rFonts w:asciiTheme="minorHAnsi" w:hAnsiTheme="minorHAnsi"/>
+      <w:sz w:val="22"/>
+      <w:lang w:val="en-US"/>
+    </w:rPr>
+  </w:style>
+  <w:style w:type="character" w:default="1" w:styleId="DefaultParagraphFont">
+    <w:name w:val="Default Paragraph Font"/>
+    <w:uiPriority w:val="1"/>
+    <w:semiHidden/>
+    <w:unhideWhenUsed/>
+  </w:style>
+  <w:style w:type="table" w:default="1" w:styleId="TableNormal">
+    <w:name w:val="Normal Table"/>
+    <w:uiPriority w:val="99"/>
+    <w:semiHidden/>
+    <w:unhideWhenUsed/>
+    <w:tblPr>
+      <w:tblInd w:w="0" w:type="dxa"/>
+      <w:tblCellMar>
+        <w:top w:w="0" w:type="dxa"/>
+        <w:left w:w="108" w:type="dxa"/>
+        <w:bottom w:w="0" w:type="dxa"/>
+        <w:right w:w="108" w:type="dxa"/>
+      </w:tblCellMar>
+    </w:tblPr>
+  </w:style>
+  <w:style w:type="numbering" w:default="1" w:styleId="NoList">
+    <w:name w:val="No List"/>
+    <w:uiPriority w:val="99"/>
+    <w:semiHidden/>
+    <w:unhideWhenUsed/>
+  </w:style>
+  <w:style w:type="table" w:styleId="TableGrid">
+    <w:name w:val="Table Grid"/>
+    <w:basedOn w:val="TableNormal"/>
+    <w:uiPriority w:val="59"/>
+    <w:rsid w:val="00FA4E49"/>
+    <w:pPr>
+      <w:spacing w:after="0" w:line="240" w:lineRule="auto"/>
+    </w:pPr>
+    <w:rPr>
+      <w:rFonts w:asciiTheme="minorHAnsi" w:hAnsiTheme="minorHAnsi"/>
+      <w:sz w:val="22"/>
+      <w:lang w:val="en-US"/>
+    </w:rPr>
+    <w:tblPr>
+      <w:tblInd w:w="0" w:type="dxa"/>
+      <w:tblBorders>
+        <w:top w:val="single" w:sz="4" w:space="0" w:color="auto"/>
+        <w:left w:val="single" w:sz="4" w:space="0" w:color="auto"/>
+        <w:bottom w:val="single" w:sz="4" w:space="0" w:color="auto"/>
+        <w:right w:val="single" w:sz="4" w:space="0" w:color="auto"/>
+        <w:insideH w:val="single" w:sz="4" w:space="0" w:color="auto"/>
+        <w:insideV w:val="single" w:sz="4" w:space="0" w:color="auto"/>
+      </w:tblBorders>
+      <w:tblCellMar>
+        <w:top w:w="0" w:type="dxa"/>
+        <w:left w:w="108" w:type="dxa"/>
+        <w:bottom w:w="0" w:type="dxa"/>
+        <w:right w:w="108" w:type="dxa"/>
+      </w:tblCellMar>
     </w:tblPr>
   </w:style>
   <w:style w:type="character" w:customStyle="1" w:styleId="5yl5">
@@ -2459,7 +2370,7 @@
     </a:clrScheme>
     <a:fontScheme name="Office">
       <a:majorFont>
-        <a:latin typeface="Calibri Light" panose="020F0302020204030204"/>
+        <a:latin typeface="Calibri Light"/>
         <a:ea typeface=""/>
         <a:cs typeface=""/>
         <a:font script="Jpan" typeface="游ゴシック Light"/>
@@ -2494,7 +2405,7 @@
         <a:font script="Geor" typeface="Sylfaen"/>
       </a:majorFont>
       <a:minorFont>
-        <a:latin typeface="Calibri" panose="020F0502020204030204"/>
+        <a:latin typeface="Calibri"/>
         <a:ea typeface=""/>
         <a:cs typeface=""/>
         <a:font script="Jpan" typeface="游明朝"/>
@@ -2671,8 +2582,190 @@
   <a:extraClrSchemeLst/>
   <a:extLst>
     <a:ext uri="{05A4C25C-085E-4340-85A3-A5531E510DB2}">
-      <thm15:themeFamily xmlns:thm15="http://schemas.microsoft.com/office/thememl/2012/main" name="Office Theme" id="{62F939B6-93AF-4DB8-9C6B-D6C7DFDC589F}" vid="{4A3C46E8-61CC-4603-A589-7422A47A8E4A}"/>
+      <thm15:themeFamily xmlns:thm15="http://schemas.microsoft.com/office/thememl/2012/main" xmlns="" name="Office Theme" id="{62F939B6-93AF-4DB8-9C6B-D6C7DFDC589F}" vid="{4A3C46E8-61CC-4603-A589-7422A47A8E4A}"/>
     </a:ext>
   </a:extLst>
 </a:theme>
+</file>
+
+<file path=_xmlsignatures/sig1.xml><?xml version="1.0" encoding="utf-8"?>
+<Signature xmlns="http://www.w3.org/2000/09/xmldsig#" Id="idPackageSignature">
+  <SignedInfo>
+    <CanonicalizationMethod Algorithm="http://www.w3.org/TR/2001/REC-xml-c14n-20010315"/>
+    <SignatureMethod Algorithm="http://www.w3.org/2000/09/xmldsig#rsa-sha1"/>
+    <Reference URI="#idPackageObject" Type="http://www.w3.org/2000/09/xmldsig#Object">
+      <DigestMethod Algorithm="http://www.w3.org/2000/09/xmldsig#sha1"/>
+      <DigestValue>BXqT8emEJdlq/eQIClqY0EdmXNw=</DigestValue>
+    </Reference>
+    <Reference URI="#idOfficeObject" Type="http://www.w3.org/2000/09/xmldsig#Object">
+      <DigestMethod Algorithm="http://www.w3.org/2000/09/xmldsig#sha1"/>
+      <DigestValue>Eg2Cu7Vd7LYGjEn3hJoiWPd2rCc=</DigestValue>
+    </Reference>
+    <Reference URI="#idSignedProperties" Type="http://uri.etsi.org/01903#SignedProperties">
+      <Transforms>
+        <Transform Algorithm="http://www.w3.org/TR/2001/REC-xml-c14n-20010315"/>
+      </Transforms>
+      <DigestMethod Algorithm="http://www.w3.org/2000/09/xmldsig#sha1"/>
+      <DigestValue>98TO32HQ0+LWYLlxdrhVa0RonSc=</DigestValue>
+    </Reference>
+    <Reference URI="#idValidSigLnImg" Type="http://www.w3.org/2000/09/xmldsig#Object">
+      <DigestMethod Algorithm="http://www.w3.org/2000/09/xmldsig#sha1"/>
+      <DigestValue>IGk7i+h5Fj2TuKY0mklhajjIQT4=</DigestValue>
+    </Reference>
+    <Reference URI="#idInvalidSigLnImg" Type="http://www.w3.org/2000/09/xmldsig#Object">
+      <DigestMethod Algorithm="http://www.w3.org/2000/09/xmldsig#sha1"/>
+      <DigestValue>plUQMFaB1lTzNjmbSJkchPfoDJY=</DigestValue>
+    </Reference>
+  </SignedInfo>
+  <SignatureValue>W8PXOqOILBk/BrWTKJbCUCHuDO4KZ7/f5o2yKg+2Wn07vgdVl2PE2ZwBZlbtwHnAUUYQq+Uftq6g
+Mui3SoxvgxjOqcDnMexpuPquAJRc0HYoabUUt29wGGVve/vRcsfbQZH0GmE1Qr7wIzdVE23c+8SE
+Tp3DcvUYtvlBA/gSPxYmliyBCY3aRQaqEaMHQqb6MDYNic71IkecbLB1KTtVBAsTHkmTvBbu6BP1
+/FT6wFGWVY7hvmNWP/znhWjmX6RGfCMFjKJiFWcr5DTDhRdy6FVgRXHDPQ8J1yQsqZIiEMWI0j58
+1vnm6znYO7fvReOZzoXMhwvFy4knzGJSWoaRhA==</SignatureValue>
+  <KeyInfo>
+    <X509Data>
+      <X509Certificate>MIID8jCCAtqgAwIBAgIQL/HXS83U+JNK8LOS6gNBjDANBgkqhkiG9w0BAQsFADB4MXYwEQYKCZIm
+iZPyLGQBGRYDbmV0MBUGCgmSJomT8ixkARkWB3dpbmRvd3MwHQYDVQQDExZNUy1Pcmdhbml6YXRp
+b24tQWNjZXNzMCsGA1UECxMkODJkYmFjYTQtM2U4MS00NmNhLTljNzMtMDk1MGMxZWFjYTk3MB4X
+DTE4MTIwMzAxMDE0NloXDTI4MTIwMzAxMzE0NlowLzEtMCsGA1UEAxMkMzE1ZTc1MGUtZmUxNC00
+ZDRmLTkyOTAtYmQ0YjYzOTZlYTU5MIIBIjANBgkqhkiG9w0BAQEFAAOCAQ8AMIIBCgKCAQEAvfPO
+8MDMt4skNfA2rovVplG8wB7y6idPJ+glrnYq3GqQWv+gU+z8Vcczr98s2o/w2rLgLn3wifw9fptZ
+gPAGXS2s/gBLxgjwhq9HlHThu5LHN1jn3sKaRT+Xgdo3hAw1HrvmfBczKy3liK40mOfCvFBpKpaN
+ZOQGX5skJLwV7B3Sc+4ORvO+n0/teDY3PXNhMl1h4mj9Jt6LOWicLUNznjrQZ8T8mVFH8ci0qDC8
+taUVCBj24TNqrPTHcVMc0stm+UxSsktsgYBcVuqJovMiTwdPKEDNSp3gxMNT5/it+RtEgqajAb0o
+XkpiO2+l12e1GD0fYFdRAz9nPks77N/XNQIDAQABo4HAMIG9MAwGA1UdEwEB/wQCMAAwFgYDVR0l
+AQH/BAwwCgYIKwYBBQUHAwIwIgYLKoZIhvcUAQWCHAIEEwSBEA51XjEU/k9NkpC9S2OW6lkwIgYL
+KoZIhvcUAQWCHAMEEwSBEOphfk0OloFDmV3gpEjohJMwIgYLKoZIhvcUAQWCHAUEEwSBENShmFvD
+q81CiW4uGyQNxmIwFAYLKoZIhvcUAQWCHAgEBQSBAkFTMBMGCyqGSIb3FAEFghwHBAQEgQEwMA0G
+CSqGSIb3DQEBCwUAA4IBAQA+qJxR8PQJkqjZMrAt0PF+EKkh6Y7F1o28nigjkdY2KCf/cOyM7a3G
+QWxYcFCXxfvvEmotwb6LcQPdWbpSLsrCrVs5UHTtQC4nTsvaRU6cKdmsEJ0dqrOA9xJ44c6m64Xg
+F83982A5JLtBmwKmJWWy6RRUzDXeZzk5MbMn3TUjtBkWFfDJq0+DDKPQk81VbaASqNttuEq8H34g
+/+O1Cdh9BQh9N7lLTDaD8bCZYp0kq/woH4jE4vsqFG90VG/hgCWsvoxHfnPUd1R2WK9SoG680iLb
+9ogcJN3P/h1LDxl6yA/TxMzET9rE3czQgdE7isbKNbY8l0yjomUzNnysM6cQ</X509Certificate>
+    </X509Data>
+  </KeyInfo>
+  <Object xmlns:mdssi="http://schemas.openxmlformats.org/package/2006/digital-signature" Id="idPackageObject">
+    <Manifest>
+      <Reference URI="/word/styles.xml?ContentType=application/vnd.openxmlformats-officedocument.wordprocessingml.styles+xml">
+        <DigestMethod Algorithm="http://www.w3.org/2000/09/xmldsig#sha1"/>
+        <DigestValue>fgV9wzF5Zp0PMCFz56oD/dtnUeg=</DigestValue>
+      </Reference>
+      <Reference URI="/word/stylesWithEffects.xml?ContentType=application/vnd.ms-word.stylesWithEffects+xml">
+        <DigestMethod Algorithm="http://www.w3.org/2000/09/xmldsig#sha1"/>
+        <DigestValue>NssfDuHPp8JubKJ/aD/5SBw1Mec=</DigestValue>
+      </Reference>
+      <Reference URI="/word/webSettings.xml?ContentType=application/vnd.openxmlformats-officedocument.wordprocessingml.webSettings+xml">
+        <DigestMethod Algorithm="http://www.w3.org/2000/09/xmldsig#sha1"/>
+        <DigestValue>tEYSbopSmisPe3kQOaUBlo/Fe1k=</DigestValue>
+      </Reference>
+      <Reference URI="/word/settings.xml?ContentType=application/vnd.openxmlformats-officedocument.wordprocessingml.settings+xml">
+        <DigestMethod Algorithm="http://www.w3.org/2000/09/xmldsig#sha1"/>
+        <DigestValue>bMloCuE+4v4Vc0ec+zziid/DAV4=</DigestValue>
+      </Reference>
+      <Reference URI="/word/theme/theme1.xml?ContentType=application/vnd.openxmlformats-officedocument.theme+xml">
+        <DigestMethod Algorithm="http://www.w3.org/2000/09/xmldsig#sha1"/>
+        <DigestValue>TNkbM5ahXjeB48kTDAj53K+Bng0=</DigestValue>
+      </Reference>
+      <Reference URI="/word/media/image1.emf?ContentType=image/x-emf">
+        <DigestMethod Algorithm="http://www.w3.org/2000/09/xmldsig#sha1"/>
+        <DigestValue>k3vJ6D1HG+M2HzJoRnXfZFh7+gQ=</DigestValue>
+      </Reference>
+      <Reference URI="/word/document.xml?ContentType=application/vnd.openxmlformats-officedocument.wordprocessingml.document.main+xml">
+        <DigestMethod Algorithm="http://www.w3.org/2000/09/xmldsig#sha1"/>
+        <DigestValue>rkg04grDxJON+5h2T0/qXbXtBgg=</DigestValue>
+      </Reference>
+      <Reference URI="/word/fontTable.xml?ContentType=application/vnd.openxmlformats-officedocument.wordprocessingml.fontTable+xml">
+        <DigestMethod Algorithm="http://www.w3.org/2000/09/xmldsig#sha1"/>
+        <DigestValue>uL5gHHbX057xMFIygmZfGPBTMuc=</DigestValue>
+      </Reference>
+      <Reference URI="/_rels/.rels?ContentType=application/vnd.openxmlformats-package.relationships+xml">
+        <Transforms>
+          <Transform Algorithm="http://schemas.openxmlformats.org/package/2006/RelationshipTransform">
+            <mdssi:RelationshipReference SourceId="rId1"/>
+          </Transform>
+          <Transform Algorithm="http://www.w3.org/TR/2001/REC-xml-c14n-20010315"/>
+        </Transforms>
+        <DigestMethod Algorithm="http://www.w3.org/2000/09/xmldsig#sha1"/>
+        <DigestValue>1vWU/YTF/7t6ZjnE44gAFTbZvvA=</DigestValue>
+      </Reference>
+      <Reference URI="/word/_rels/document.xml.rels?ContentType=application/vnd.openxmlformats-package.relationships+xml">
+        <Transforms>
+          <Transform Algorithm="http://schemas.openxmlformats.org/package/2006/RelationshipTransform">
+            <mdssi:RelationshipReference SourceId="rId3"/>
+            <mdssi:RelationshipReference SourceId="rId7"/>
+            <mdssi:RelationshipReference SourceId="rId2"/>
+            <mdssi:RelationshipReference SourceId="rId1"/>
+            <mdssi:RelationshipReference SourceId="rId6"/>
+            <mdssi:RelationshipReference SourceId="rId5"/>
+            <mdssi:RelationshipReference SourceId="rId4"/>
+          </Transform>
+          <Transform Algorithm="http://www.w3.org/TR/2001/REC-xml-c14n-20010315"/>
+        </Transforms>
+        <DigestMethod Algorithm="http://www.w3.org/2000/09/xmldsig#sha1"/>
+        <DigestValue>PWbz6tNItg05DJCMgv2Jd1aw4M0=</DigestValue>
+      </Reference>
+    </Manifest>
+    <SignatureProperties>
+      <SignatureProperty Id="idSignatureTime" Target="#idPackageSignature">
+        <mdssi:SignatureTime>
+          <mdssi:Format>YYYY-MM-DDThh:mm:ssTZD</mdssi:Format>
+          <mdssi:Value>2019-10-01T08:15:10Z</mdssi:Value>
+        </mdssi:SignatureTime>
+      </SignatureProperty>
+    </SignatureProperties>
+  </Object>
+  <Object Id="idOfficeObject">
+    <SignatureProperties>
+      <SignatureProperty Id="idOfficeV1Details" Target="idPackageSignature">
+        <SignatureInfoV1 xmlns="http://schemas.microsoft.com/office/2006/digsig">
+          <SetupID>{5F9AF82D-26BD-4D17-9CC3-1BE444F9E78F}</SetupID>
+          <SignatureText>Cao Thị Nhâm</SignatureText>
+          <SignatureImage/>
+          <SignatureComments/>
+          <WindowsVersion>6.2</WindowsVersion>
+          <OfficeVersion>14.0</OfficeVersion>
+          <ApplicationVersion>14.0</ApplicationVersion>
+          <Monitors>1</Monitors>
+          <HorizontalResolution>1366</HorizontalResolution>
+          <VerticalResolution>768</VerticalResolution>
+          <ColorDepth>32</ColorDepth>
+          <SignatureProviderId>{00000000-0000-0000-0000-000000000000}</SignatureProviderId>
+          <SignatureProviderUrl/>
+          <SignatureProviderDetails>9</SignatureProviderDetails>
+          <ManifestHashAlgorithm>http://www.w3.org/2000/09/xmldsig#sha1</ManifestHashAlgorithm>
+          <SignatureType>2</SignatureType>
+        </SignatureInfoV1>
+      </SignatureProperty>
+    </SignatureProperties>
+  </Object>
+  <Object>
+    <xd:QualifyingProperties xmlns:xd="http://uri.etsi.org/01903/v1.3.2#" Target="#idPackageSignature">
+      <xd:SignedProperties Id="idSignedProperties">
+        <xd:SignedSignatureProperties>
+          <xd:SigningTime>2019-10-01T08:15:10Z</xd:SigningTime>
+          <xd:SigningCertificate>
+            <xd:Cert>
+              <xd:CertDigest>
+                <DigestMethod Algorithm="http://www.w3.org/2000/09/xmldsig#sha1"/>
+                <DigestValue>zDMFcSRh3sKCeHHu1g86tm3D7RA=</DigestValue>
+              </xd:CertDigest>
+              <xd:IssuerSerial>
+                <X509IssuerName>DC=net + DC=windows + CN=MS-Organization-Access + OU=82dbaca4-3e81-46ca-9c73-0950c1eaca97</X509IssuerName>
+                <X509SerialNumber>63729426068676806315014434001065820556</X509SerialNumber>
+              </xd:IssuerSerial>
+            </xd:Cert>
+          </xd:SigningCertificate>
+          <xd:SignaturePolicyIdentifier>
+            <xd:SignaturePolicyImplied/>
+          </xd:SignaturePolicyIdentifier>
+        </xd:SignedSignatureProperties>
+      </xd:SignedProperties>
+      <xd:UnsignedProperties>
+        <xd:UnsignedSignatureProperties/>
+      </xd:UnsignedProperties>
+    </xd:QualifyingProperties>
+  </Object>
+  <Object Id="idValidSigLnImg">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</Object>
+  <Object Id="idInvalidSigLnImg">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</Object>
+</Signature>
 </file>
</xml_diff>